<commit_message>
Updated Assessment Summary and Report
</commit_message>
<xml_diff>
--- a/Jun 21 - WHS Assess 2 - Report/WHSMS Report/WHS Management System Report.docx
+++ b/Jun 21 - WHS Assess 2 - Report/WHSMS Report/WHS Management System Report.docx
@@ -7,7 +7,7 @@
         <w:pStyle w:val="H1"/>
       </w:pPr>
       <w:bookmarkStart w:id="0" w:name="_Toc5801857"/>
-      <w:bookmarkStart w:id="1" w:name="_Toc9606924"/>
+      <w:bookmarkStart w:id="1" w:name="_Toc9618341"/>
       <w:r>
         <w:t xml:space="preserve">BizOps </w:t>
       </w:r>
@@ -95,7 +95,7 @@
           <w:r>
             <w:fldChar w:fldCharType="separate"/>
           </w:r>
-          <w:hyperlink w:anchor="_Toc9606924" w:history="1">
+          <w:hyperlink w:anchor="_Toc9618341" w:history="1">
             <w:r>
               <w:rPr>
                 <w:rStyle w:val="Hyperlink"/>
@@ -122,7 +122,7 @@
                 <w:noProof/>
                 <w:webHidden/>
               </w:rPr>
-              <w:instrText xml:space="preserve"> PAGEREF _Toc9606924 \h </w:instrText>
+              <w:instrText xml:space="preserve"> PAGEREF _Toc9618341 \h </w:instrText>
             </w:r>
             <w:r>
               <w:rPr>
@@ -167,7 +167,7 @@
               <w:lang w:eastAsia="en-AU"/>
             </w:rPr>
           </w:pPr>
-          <w:hyperlink w:anchor="_Toc9606925" w:history="1">
+          <w:hyperlink w:anchor="_Toc9618342" w:history="1">
             <w:r>
               <w:rPr>
                 <w:rStyle w:val="Hyperlink"/>
@@ -210,7 +210,7 @@
                 <w:noProof/>
                 <w:webHidden/>
               </w:rPr>
-              <w:instrText xml:space="preserve"> PAGEREF _Toc9606925 \h </w:instrText>
+              <w:instrText xml:space="preserve"> PAGEREF _Toc9618342 \h </w:instrText>
             </w:r>
             <w:r>
               <w:rPr>
@@ -255,7 +255,7 @@
               <w:lang w:eastAsia="en-AU"/>
             </w:rPr>
           </w:pPr>
-          <w:hyperlink w:anchor="_Toc9606926" w:history="1">
+          <w:hyperlink w:anchor="_Toc9618343" w:history="1">
             <w:r>
               <w:rPr>
                 <w:rStyle w:val="Hyperlink"/>
@@ -298,7 +298,7 @@
                 <w:noProof/>
                 <w:webHidden/>
               </w:rPr>
-              <w:instrText xml:space="preserve"> PAGEREF _Toc9606926 \h </w:instrText>
+              <w:instrText xml:space="preserve"> PAGEREF _Toc9618343 \h </w:instrText>
             </w:r>
             <w:r>
               <w:rPr>
@@ -343,7 +343,7 @@
               <w:lang w:eastAsia="en-AU"/>
             </w:rPr>
           </w:pPr>
-          <w:hyperlink w:anchor="_Toc9606927" w:history="1">
+          <w:hyperlink w:anchor="_Toc9618344" w:history="1">
             <w:r>
               <w:rPr>
                 <w:rStyle w:val="Hyperlink"/>
@@ -386,7 +386,7 @@
                 <w:noProof/>
                 <w:webHidden/>
               </w:rPr>
-              <w:instrText xml:space="preserve"> PAGEREF _Toc9606927 \h </w:instrText>
+              <w:instrText xml:space="preserve"> PAGEREF _Toc9618344 \h </w:instrText>
             </w:r>
             <w:r>
               <w:rPr>
@@ -431,7 +431,7 @@
               <w:lang w:eastAsia="en-AU"/>
             </w:rPr>
           </w:pPr>
-          <w:hyperlink w:anchor="_Toc9606928" w:history="1">
+          <w:hyperlink w:anchor="_Toc9618345" w:history="1">
             <w:r>
               <w:rPr>
                 <w:rStyle w:val="Hyperlink"/>
@@ -474,7 +474,7 @@
                 <w:noProof/>
                 <w:webHidden/>
               </w:rPr>
-              <w:instrText xml:space="preserve"> PAGEREF _Toc9606928 \h </w:instrText>
+              <w:instrText xml:space="preserve"> PAGEREF _Toc9618345 \h </w:instrText>
             </w:r>
             <w:r>
               <w:rPr>
@@ -519,7 +519,7 @@
               <w:lang w:eastAsia="en-AU"/>
             </w:rPr>
           </w:pPr>
-          <w:hyperlink w:anchor="_Toc9606929" w:history="1">
+          <w:hyperlink w:anchor="_Toc9618346" w:history="1">
             <w:r>
               <w:rPr>
                 <w:rStyle w:val="Hyperlink"/>
@@ -562,7 +562,7 @@
                 <w:noProof/>
                 <w:webHidden/>
               </w:rPr>
-              <w:instrText xml:space="preserve"> PAGEREF _Toc9606929 \h </w:instrText>
+              <w:instrText xml:space="preserve"> PAGEREF _Toc9618346 \h </w:instrText>
             </w:r>
             <w:r>
               <w:rPr>
@@ -607,7 +607,7 @@
               <w:lang w:eastAsia="en-AU"/>
             </w:rPr>
           </w:pPr>
-          <w:hyperlink w:anchor="_Toc9606930" w:history="1">
+          <w:hyperlink w:anchor="_Toc9618347" w:history="1">
             <w:r>
               <w:rPr>
                 <w:rStyle w:val="Hyperlink"/>
@@ -650,7 +650,7 @@
                 <w:noProof/>
                 <w:webHidden/>
               </w:rPr>
-              <w:instrText xml:space="preserve"> PAGEREF _Toc9606930 \h </w:instrText>
+              <w:instrText xml:space="preserve"> PAGEREF _Toc9618347 \h </w:instrText>
             </w:r>
             <w:r>
               <w:rPr>
@@ -695,7 +695,7 @@
               <w:lang w:eastAsia="en-AU"/>
             </w:rPr>
           </w:pPr>
-          <w:hyperlink w:anchor="_Toc9606931" w:history="1">
+          <w:hyperlink w:anchor="_Toc9618348" w:history="1">
             <w:r>
               <w:rPr>
                 <w:rStyle w:val="Hyperlink"/>
@@ -738,7 +738,7 @@
                 <w:noProof/>
                 <w:webHidden/>
               </w:rPr>
-              <w:instrText xml:space="preserve"> PAGEREF _Toc9606931 \h </w:instrText>
+              <w:instrText xml:space="preserve"> PAGEREF _Toc9618348 \h </w:instrText>
             </w:r>
             <w:r>
               <w:rPr>
@@ -783,7 +783,7 @@
               <w:lang w:eastAsia="en-AU"/>
             </w:rPr>
           </w:pPr>
-          <w:hyperlink w:anchor="_Toc9606932" w:history="1">
+          <w:hyperlink w:anchor="_Toc9618349" w:history="1">
             <w:r>
               <w:rPr>
                 <w:rStyle w:val="Hyperlink"/>
@@ -826,7 +826,7 @@
                 <w:noProof/>
                 <w:webHidden/>
               </w:rPr>
-              <w:instrText xml:space="preserve"> PAGEREF _Toc9606932 \h </w:instrText>
+              <w:instrText xml:space="preserve"> PAGEREF _Toc9618349 \h </w:instrText>
             </w:r>
             <w:r>
               <w:rPr>
@@ -871,7 +871,7 @@
               <w:lang w:eastAsia="en-AU"/>
             </w:rPr>
           </w:pPr>
-          <w:hyperlink w:anchor="_Toc9606933" w:history="1">
+          <w:hyperlink w:anchor="_Toc9618350" w:history="1">
             <w:r>
               <w:rPr>
                 <w:rStyle w:val="Hyperlink"/>
@@ -914,7 +914,7 @@
                 <w:noProof/>
                 <w:webHidden/>
               </w:rPr>
-              <w:instrText xml:space="preserve"> PAGEREF _Toc9606933 \h </w:instrText>
+              <w:instrText xml:space="preserve"> PAGEREF _Toc9618350 \h </w:instrText>
             </w:r>
             <w:r>
               <w:rPr>
@@ -959,7 +959,7 @@
               <w:lang w:eastAsia="en-AU"/>
             </w:rPr>
           </w:pPr>
-          <w:hyperlink w:anchor="_Toc9606934" w:history="1">
+          <w:hyperlink w:anchor="_Toc9618351" w:history="1">
             <w:r>
               <w:rPr>
                 <w:rStyle w:val="Hyperlink"/>
@@ -981,21 +981,7 @@
                 <w:rStyle w:val="Hyperlink"/>
                 <w:noProof/>
               </w:rPr>
-              <w:t>WHS Risk Assess</w:t>
-            </w:r>
-            <w:r>
-              <w:rPr>
-                <w:rStyle w:val="Hyperlink"/>
-                <w:noProof/>
-              </w:rPr>
-              <w:t>m</w:t>
-            </w:r>
-            <w:r>
-              <w:rPr>
-                <w:rStyle w:val="Hyperlink"/>
-                <w:noProof/>
-              </w:rPr>
-              <w:t>ent</w:t>
+              <w:t>WHS Risk Assessment</w:t>
             </w:r>
             <w:r>
               <w:rPr>
@@ -1016,7 +1002,7 @@
                 <w:noProof/>
                 <w:webHidden/>
               </w:rPr>
-              <w:instrText xml:space="preserve"> PAGEREF _Toc9606934 \h </w:instrText>
+              <w:instrText xml:space="preserve"> PAGEREF _Toc9618351 \h </w:instrText>
             </w:r>
             <w:r>
               <w:rPr>
@@ -1061,7 +1047,7 @@
               <w:lang w:eastAsia="en-AU"/>
             </w:rPr>
           </w:pPr>
-          <w:hyperlink w:anchor="_Toc9606935" w:history="1">
+          <w:hyperlink w:anchor="_Toc9618352" w:history="1">
             <w:r>
               <w:rPr>
                 <w:rStyle w:val="Hyperlink"/>
@@ -1104,7 +1090,7 @@
                 <w:noProof/>
                 <w:webHidden/>
               </w:rPr>
-              <w:instrText xml:space="preserve"> PAGEREF _Toc9606935 \h </w:instrText>
+              <w:instrText xml:space="preserve"> PAGEREF _Toc9618352 \h </w:instrText>
             </w:r>
             <w:r>
               <w:rPr>
@@ -1149,7 +1135,7 @@
               <w:lang w:eastAsia="en-AU"/>
             </w:rPr>
           </w:pPr>
-          <w:hyperlink w:anchor="_Toc9606936" w:history="1">
+          <w:hyperlink w:anchor="_Toc9618353" w:history="1">
             <w:r>
               <w:rPr>
                 <w:rStyle w:val="Hyperlink"/>
@@ -1192,7 +1178,7 @@
                 <w:noProof/>
                 <w:webHidden/>
               </w:rPr>
-              <w:instrText xml:space="preserve"> PAGEREF _Toc9606936 \h </w:instrText>
+              <w:instrText xml:space="preserve"> PAGEREF _Toc9618353 \h </w:instrText>
             </w:r>
             <w:r>
               <w:rPr>
@@ -1237,7 +1223,7 @@
               <w:lang w:eastAsia="en-AU"/>
             </w:rPr>
           </w:pPr>
-          <w:hyperlink w:anchor="_Toc9606937" w:history="1">
+          <w:hyperlink w:anchor="_Toc9618354" w:history="1">
             <w:r>
               <w:rPr>
                 <w:rStyle w:val="Hyperlink"/>
@@ -1280,7 +1266,7 @@
                 <w:noProof/>
                 <w:webHidden/>
               </w:rPr>
-              <w:instrText xml:space="preserve"> PAGEREF _Toc9606937 \h </w:instrText>
+              <w:instrText xml:space="preserve"> PAGEREF _Toc9618354 \h </w:instrText>
             </w:r>
             <w:r>
               <w:rPr>
@@ -1325,7 +1311,7 @@
               <w:lang w:eastAsia="en-AU"/>
             </w:rPr>
           </w:pPr>
-          <w:hyperlink w:anchor="_Toc9606938" w:history="1">
+          <w:hyperlink w:anchor="_Toc9618355" w:history="1">
             <w:r>
               <w:rPr>
                 <w:rStyle w:val="Hyperlink"/>
@@ -1368,7 +1354,7 @@
                 <w:noProof/>
                 <w:webHidden/>
               </w:rPr>
-              <w:instrText xml:space="preserve"> PAGEREF _Toc9606938 \h </w:instrText>
+              <w:instrText xml:space="preserve"> PAGEREF _Toc9618355 \h </w:instrText>
             </w:r>
             <w:r>
               <w:rPr>
@@ -1413,7 +1399,7 @@
               <w:lang w:eastAsia="en-AU"/>
             </w:rPr>
           </w:pPr>
-          <w:hyperlink w:anchor="_Toc9606939" w:history="1">
+          <w:hyperlink w:anchor="_Toc9618356" w:history="1">
             <w:r>
               <w:rPr>
                 <w:rStyle w:val="Hyperlink"/>
@@ -1456,7 +1442,7 @@
                 <w:noProof/>
                 <w:webHidden/>
               </w:rPr>
-              <w:instrText xml:space="preserve"> PAGEREF _Toc9606939 \h </w:instrText>
+              <w:instrText xml:space="preserve"> PAGEREF _Toc9618356 \h </w:instrText>
             </w:r>
             <w:r>
               <w:rPr>
@@ -1501,7 +1487,7 @@
               <w:lang w:eastAsia="en-AU"/>
             </w:rPr>
           </w:pPr>
-          <w:hyperlink w:anchor="_Toc9606940" w:history="1">
+          <w:hyperlink w:anchor="_Toc9618357" w:history="1">
             <w:r>
               <w:rPr>
                 <w:rStyle w:val="Hyperlink"/>
@@ -1544,7 +1530,7 @@
                 <w:noProof/>
                 <w:webHidden/>
               </w:rPr>
-              <w:instrText xml:space="preserve"> PAGEREF _Toc9606940 \h </w:instrText>
+              <w:instrText xml:space="preserve"> PAGEREF _Toc9618357 \h </w:instrText>
             </w:r>
             <w:r>
               <w:rPr>
@@ -1589,7 +1575,7 @@
               <w:lang w:eastAsia="en-AU"/>
             </w:rPr>
           </w:pPr>
-          <w:hyperlink w:anchor="_Toc9606941" w:history="1">
+          <w:hyperlink w:anchor="_Toc9618358" w:history="1">
             <w:r>
               <w:rPr>
                 <w:rStyle w:val="Hyperlink"/>
@@ -1632,7 +1618,7 @@
                 <w:noProof/>
                 <w:webHidden/>
               </w:rPr>
-              <w:instrText xml:space="preserve"> PAGEREF _Toc9606941 \h </w:instrText>
+              <w:instrText xml:space="preserve"> PAGEREF _Toc9618358 \h </w:instrText>
             </w:r>
             <w:r>
               <w:rPr>
@@ -1677,7 +1663,7 @@
               <w:lang w:eastAsia="en-AU"/>
             </w:rPr>
           </w:pPr>
-          <w:hyperlink w:anchor="_Toc9606942" w:history="1">
+          <w:hyperlink w:anchor="_Toc9618359" w:history="1">
             <w:r>
               <w:rPr>
                 <w:rStyle w:val="Hyperlink"/>
@@ -1720,7 +1706,7 @@
                 <w:noProof/>
                 <w:webHidden/>
               </w:rPr>
-              <w:instrText xml:space="preserve"> PAGEREF _Toc9606942 \h </w:instrText>
+              <w:instrText xml:space="preserve"> PAGEREF _Toc9618359 \h </w:instrText>
             </w:r>
             <w:r>
               <w:rPr>
@@ -1765,7 +1751,7 @@
               <w:lang w:eastAsia="en-AU"/>
             </w:rPr>
           </w:pPr>
-          <w:hyperlink w:anchor="_Toc9606943" w:history="1">
+          <w:hyperlink w:anchor="_Toc9618360" w:history="1">
             <w:r>
               <w:rPr>
                 <w:rStyle w:val="Hyperlink"/>
@@ -1808,7 +1794,7 @@
                 <w:noProof/>
                 <w:webHidden/>
               </w:rPr>
-              <w:instrText xml:space="preserve"> PAGEREF _Toc9606943 \h </w:instrText>
+              <w:instrText xml:space="preserve"> PAGEREF _Toc9618360 \h </w:instrText>
             </w:r>
             <w:r>
               <w:rPr>
@@ -1853,7 +1839,7 @@
               <w:lang w:eastAsia="en-AU"/>
             </w:rPr>
           </w:pPr>
-          <w:hyperlink w:anchor="_Toc9606944" w:history="1">
+          <w:hyperlink w:anchor="_Toc9618361" w:history="1">
             <w:r>
               <w:rPr>
                 <w:rStyle w:val="Hyperlink"/>
@@ -1896,7 +1882,7 @@
                 <w:noProof/>
                 <w:webHidden/>
               </w:rPr>
-              <w:instrText xml:space="preserve"> PAGEREF _Toc9606944 \h </w:instrText>
+              <w:instrText xml:space="preserve"> PAGEREF _Toc9618361 \h </w:instrText>
             </w:r>
             <w:r>
               <w:rPr>
@@ -1941,7 +1927,7 @@
               <w:lang w:eastAsia="en-AU"/>
             </w:rPr>
           </w:pPr>
-          <w:hyperlink w:anchor="_Toc9606945" w:history="1">
+          <w:hyperlink w:anchor="_Toc9618362" w:history="1">
             <w:r>
               <w:rPr>
                 <w:rStyle w:val="Hyperlink"/>
@@ -1984,7 +1970,7 @@
                 <w:noProof/>
                 <w:webHidden/>
               </w:rPr>
-              <w:instrText xml:space="preserve"> PAGEREF _Toc9606945 \h </w:instrText>
+              <w:instrText xml:space="preserve"> PAGEREF _Toc9618362 \h </w:instrText>
             </w:r>
             <w:r>
               <w:rPr>
@@ -2029,7 +2015,7 @@
               <w:lang w:eastAsia="en-AU"/>
             </w:rPr>
           </w:pPr>
-          <w:hyperlink w:anchor="_Toc9606946" w:history="1">
+          <w:hyperlink w:anchor="_Toc9618363" w:history="1">
             <w:r>
               <w:rPr>
                 <w:rStyle w:val="Hyperlink"/>
@@ -2072,7 +2058,7 @@
                 <w:noProof/>
                 <w:webHidden/>
               </w:rPr>
-              <w:instrText xml:space="preserve"> PAGEREF _Toc9606946 \h </w:instrText>
+              <w:instrText xml:space="preserve"> PAGEREF _Toc9618363 \h </w:instrText>
             </w:r>
             <w:r>
               <w:rPr>
@@ -2117,7 +2103,7 @@
               <w:lang w:eastAsia="en-AU"/>
             </w:rPr>
           </w:pPr>
-          <w:hyperlink w:anchor="_Toc9606947" w:history="1">
+          <w:hyperlink w:anchor="_Toc9618364" w:history="1">
             <w:r>
               <w:rPr>
                 <w:rStyle w:val="Hyperlink"/>
@@ -2160,7 +2146,7 @@
                 <w:noProof/>
                 <w:webHidden/>
               </w:rPr>
-              <w:instrText xml:space="preserve"> PAGEREF _Toc9606947 \h </w:instrText>
+              <w:instrText xml:space="preserve"> PAGEREF _Toc9618364 \h </w:instrText>
             </w:r>
             <w:r>
               <w:rPr>
@@ -2205,7 +2191,7 @@
               <w:lang w:eastAsia="en-AU"/>
             </w:rPr>
           </w:pPr>
-          <w:hyperlink w:anchor="_Toc9606948" w:history="1">
+          <w:hyperlink w:anchor="_Toc9618365" w:history="1">
             <w:r>
               <w:rPr>
                 <w:rStyle w:val="Hyperlink"/>
@@ -2248,7 +2234,7 @@
                 <w:noProof/>
                 <w:webHidden/>
               </w:rPr>
-              <w:instrText xml:space="preserve"> PAGEREF _Toc9606948 \h </w:instrText>
+              <w:instrText xml:space="preserve"> PAGEREF _Toc9618365 \h </w:instrText>
             </w:r>
             <w:r>
               <w:rPr>
@@ -2293,7 +2279,7 @@
               <w:lang w:eastAsia="en-AU"/>
             </w:rPr>
           </w:pPr>
-          <w:hyperlink w:anchor="_Toc9606949" w:history="1">
+          <w:hyperlink w:anchor="_Toc9618366" w:history="1">
             <w:r>
               <w:rPr>
                 <w:rStyle w:val="Hyperlink"/>
@@ -2336,7 +2322,7 @@
                 <w:noProof/>
                 <w:webHidden/>
               </w:rPr>
-              <w:instrText xml:space="preserve"> PAGEREF _Toc9606949 \h </w:instrText>
+              <w:instrText xml:space="preserve"> PAGEREF _Toc9618366 \h </w:instrText>
             </w:r>
             <w:r>
               <w:rPr>
@@ -2381,7 +2367,7 @@
               <w:lang w:eastAsia="en-AU"/>
             </w:rPr>
           </w:pPr>
-          <w:hyperlink w:anchor="_Toc9606950" w:history="1">
+          <w:hyperlink w:anchor="_Toc9618367" w:history="1">
             <w:r>
               <w:rPr>
                 <w:rStyle w:val="Hyperlink"/>
@@ -2424,7 +2410,7 @@
                 <w:noProof/>
                 <w:webHidden/>
               </w:rPr>
-              <w:instrText xml:space="preserve"> PAGEREF _Toc9606950 \h </w:instrText>
+              <w:instrText xml:space="preserve"> PAGEREF _Toc9618367 \h </w:instrText>
             </w:r>
             <w:r>
               <w:rPr>
@@ -2469,7 +2455,7 @@
               <w:lang w:eastAsia="en-AU"/>
             </w:rPr>
           </w:pPr>
-          <w:hyperlink w:anchor="_Toc9606951" w:history="1">
+          <w:hyperlink w:anchor="_Toc9618368" w:history="1">
             <w:r>
               <w:rPr>
                 <w:rStyle w:val="Hyperlink"/>
@@ -2512,7 +2498,7 @@
                 <w:noProof/>
                 <w:webHidden/>
               </w:rPr>
-              <w:instrText xml:space="preserve"> PAGEREF _Toc9606951 \h </w:instrText>
+              <w:instrText xml:space="preserve"> PAGEREF _Toc9618368 \h </w:instrText>
             </w:r>
             <w:r>
               <w:rPr>
@@ -2557,7 +2543,7 @@
               <w:lang w:eastAsia="en-AU"/>
             </w:rPr>
           </w:pPr>
-          <w:hyperlink w:anchor="_Toc9606952" w:history="1">
+          <w:hyperlink w:anchor="_Toc9618369" w:history="1">
             <w:r>
               <w:rPr>
                 <w:rStyle w:val="Hyperlink"/>
@@ -2600,7 +2586,7 @@
                 <w:noProof/>
                 <w:webHidden/>
               </w:rPr>
-              <w:instrText xml:space="preserve"> PAGEREF _Toc9606952 \h </w:instrText>
+              <w:instrText xml:space="preserve"> PAGEREF _Toc9618369 \h </w:instrText>
             </w:r>
             <w:r>
               <w:rPr>
@@ -2645,7 +2631,7 @@
               <w:lang w:eastAsia="en-AU"/>
             </w:rPr>
           </w:pPr>
-          <w:hyperlink w:anchor="_Toc9606953" w:history="1">
+          <w:hyperlink w:anchor="_Toc9618370" w:history="1">
             <w:r>
               <w:rPr>
                 <w:rStyle w:val="Hyperlink"/>
@@ -2688,7 +2674,7 @@
                 <w:noProof/>
                 <w:webHidden/>
               </w:rPr>
-              <w:instrText xml:space="preserve"> PAGEREF _Toc9606953 \h </w:instrText>
+              <w:instrText xml:space="preserve"> PAGEREF _Toc9618370 \h </w:instrText>
             </w:r>
             <w:r>
               <w:rPr>
@@ -2733,7 +2719,7 @@
               <w:lang w:eastAsia="en-AU"/>
             </w:rPr>
           </w:pPr>
-          <w:hyperlink w:anchor="_Toc9606954" w:history="1">
+          <w:hyperlink w:anchor="_Toc9618371" w:history="1">
             <w:r>
               <w:rPr>
                 <w:rStyle w:val="Hyperlink"/>
@@ -2776,7 +2762,7 @@
                 <w:noProof/>
                 <w:webHidden/>
               </w:rPr>
-              <w:instrText xml:space="preserve"> PAGEREF _Toc9606954 \h </w:instrText>
+              <w:instrText xml:space="preserve"> PAGEREF _Toc9618371 \h </w:instrText>
             </w:r>
             <w:r>
               <w:rPr>
@@ -2821,7 +2807,7 @@
               <w:lang w:eastAsia="en-AU"/>
             </w:rPr>
           </w:pPr>
-          <w:hyperlink w:anchor="_Toc9606955" w:history="1">
+          <w:hyperlink w:anchor="_Toc9618372" w:history="1">
             <w:r>
               <w:rPr>
                 <w:rStyle w:val="Hyperlink"/>
@@ -2864,7 +2850,7 @@
                 <w:noProof/>
                 <w:webHidden/>
               </w:rPr>
-              <w:instrText xml:space="preserve"> PAGEREF _Toc9606955 \h </w:instrText>
+              <w:instrText xml:space="preserve"> PAGEREF _Toc9618372 \h </w:instrText>
             </w:r>
             <w:r>
               <w:rPr>
@@ -2909,7 +2895,7 @@
               <w:lang w:eastAsia="en-AU"/>
             </w:rPr>
           </w:pPr>
-          <w:hyperlink w:anchor="_Toc9606956" w:history="1">
+          <w:hyperlink w:anchor="_Toc9618373" w:history="1">
             <w:r>
               <w:rPr>
                 <w:rStyle w:val="Hyperlink"/>
@@ -2952,7 +2938,7 @@
                 <w:noProof/>
                 <w:webHidden/>
               </w:rPr>
-              <w:instrText xml:space="preserve"> PAGEREF _Toc9606956 \h </w:instrText>
+              <w:instrText xml:space="preserve"> PAGEREF _Toc9618373 \h </w:instrText>
             </w:r>
             <w:r>
               <w:rPr>
@@ -2997,7 +2983,7 @@
               <w:lang w:eastAsia="en-AU"/>
             </w:rPr>
           </w:pPr>
-          <w:hyperlink w:anchor="_Toc9606957" w:history="1">
+          <w:hyperlink w:anchor="_Toc9618374" w:history="1">
             <w:r>
               <w:rPr>
                 <w:rStyle w:val="Hyperlink"/>
@@ -3040,7 +3026,7 @@
                 <w:noProof/>
                 <w:webHidden/>
               </w:rPr>
-              <w:instrText xml:space="preserve"> PAGEREF _Toc9606957 \h </w:instrText>
+              <w:instrText xml:space="preserve"> PAGEREF _Toc9618374 \h </w:instrText>
             </w:r>
             <w:r>
               <w:rPr>
@@ -3085,7 +3071,7 @@
               <w:lang w:eastAsia="en-AU"/>
             </w:rPr>
           </w:pPr>
-          <w:hyperlink w:anchor="_Toc9606958" w:history="1">
+          <w:hyperlink w:anchor="_Toc9618375" w:history="1">
             <w:r>
               <w:rPr>
                 <w:rStyle w:val="Hyperlink"/>
@@ -3128,7 +3114,7 @@
                 <w:noProof/>
                 <w:webHidden/>
               </w:rPr>
-              <w:instrText xml:space="preserve"> PAGEREF _Toc9606958 \h </w:instrText>
+              <w:instrText xml:space="preserve"> PAGEREF _Toc9618375 \h </w:instrText>
             </w:r>
             <w:r>
               <w:rPr>
@@ -3173,7 +3159,7 @@
               <w:lang w:eastAsia="en-AU"/>
             </w:rPr>
           </w:pPr>
-          <w:hyperlink w:anchor="_Toc9606959" w:history="1">
+          <w:hyperlink w:anchor="_Toc9618376" w:history="1">
             <w:r>
               <w:rPr>
                 <w:rStyle w:val="Hyperlink"/>
@@ -3216,7 +3202,7 @@
                 <w:noProof/>
                 <w:webHidden/>
               </w:rPr>
-              <w:instrText xml:space="preserve"> PAGEREF _Toc9606959 \h </w:instrText>
+              <w:instrText xml:space="preserve"> PAGEREF _Toc9618376 \h </w:instrText>
             </w:r>
             <w:r>
               <w:rPr>
@@ -3261,7 +3247,7 @@
               <w:lang w:eastAsia="en-AU"/>
             </w:rPr>
           </w:pPr>
-          <w:hyperlink w:anchor="_Toc9606960" w:history="1">
+          <w:hyperlink w:anchor="_Toc9618377" w:history="1">
             <w:r>
               <w:rPr>
                 <w:rStyle w:val="Hyperlink"/>
@@ -3304,7 +3290,7 @@
                 <w:noProof/>
                 <w:webHidden/>
               </w:rPr>
-              <w:instrText xml:space="preserve"> PAGEREF _Toc9606960 \h </w:instrText>
+              <w:instrText xml:space="preserve"> PAGEREF _Toc9618377 \h </w:instrText>
             </w:r>
             <w:r>
               <w:rPr>
@@ -3349,7 +3335,7 @@
               <w:lang w:eastAsia="en-AU"/>
             </w:rPr>
           </w:pPr>
-          <w:hyperlink w:anchor="_Toc9606961" w:history="1">
+          <w:hyperlink w:anchor="_Toc9618378" w:history="1">
             <w:r>
               <w:rPr>
                 <w:rStyle w:val="Hyperlink"/>
@@ -3392,7 +3378,7 @@
                 <w:noProof/>
                 <w:webHidden/>
               </w:rPr>
-              <w:instrText xml:space="preserve"> PAGEREF _Toc9606961 \h </w:instrText>
+              <w:instrText xml:space="preserve"> PAGEREF _Toc9618378 \h </w:instrText>
             </w:r>
             <w:r>
               <w:rPr>
@@ -3437,7 +3423,7 @@
               <w:lang w:eastAsia="en-AU"/>
             </w:rPr>
           </w:pPr>
-          <w:hyperlink w:anchor="_Toc9606962" w:history="1">
+          <w:hyperlink w:anchor="_Toc9618379" w:history="1">
             <w:r>
               <w:rPr>
                 <w:rStyle w:val="Hyperlink"/>
@@ -3480,7 +3466,7 @@
                 <w:noProof/>
                 <w:webHidden/>
               </w:rPr>
-              <w:instrText xml:space="preserve"> PAGEREF _Toc9606962 \h </w:instrText>
+              <w:instrText xml:space="preserve"> PAGEREF _Toc9618379 \h </w:instrText>
             </w:r>
             <w:r>
               <w:rPr>
@@ -3525,7 +3511,7 @@
               <w:lang w:eastAsia="en-AU"/>
             </w:rPr>
           </w:pPr>
-          <w:hyperlink w:anchor="_Toc9606963" w:history="1">
+          <w:hyperlink w:anchor="_Toc9618380" w:history="1">
             <w:r>
               <w:rPr>
                 <w:rStyle w:val="Hyperlink"/>
@@ -3568,7 +3554,7 @@
                 <w:noProof/>
                 <w:webHidden/>
               </w:rPr>
-              <w:instrText xml:space="preserve"> PAGEREF _Toc9606963 \h </w:instrText>
+              <w:instrText xml:space="preserve"> PAGEREF _Toc9618380 \h </w:instrText>
             </w:r>
             <w:r>
               <w:rPr>
@@ -3613,7 +3599,7 @@
               <w:lang w:eastAsia="en-AU"/>
             </w:rPr>
           </w:pPr>
-          <w:hyperlink w:anchor="_Toc9606964" w:history="1">
+          <w:hyperlink w:anchor="_Toc9618381" w:history="1">
             <w:r>
               <w:rPr>
                 <w:rStyle w:val="Hyperlink"/>
@@ -3656,7 +3642,7 @@
                 <w:noProof/>
                 <w:webHidden/>
               </w:rPr>
-              <w:instrText xml:space="preserve"> PAGEREF _Toc9606964 \h </w:instrText>
+              <w:instrText xml:space="preserve"> PAGEREF _Toc9618381 \h </w:instrText>
             </w:r>
             <w:r>
               <w:rPr>
@@ -3701,7 +3687,7 @@
               <w:lang w:eastAsia="en-AU"/>
             </w:rPr>
           </w:pPr>
-          <w:hyperlink w:anchor="_Toc9606965" w:history="1">
+          <w:hyperlink w:anchor="_Toc9618382" w:history="1">
             <w:r>
               <w:rPr>
                 <w:rStyle w:val="Hyperlink"/>
@@ -3744,7 +3730,7 @@
                 <w:noProof/>
                 <w:webHidden/>
               </w:rPr>
-              <w:instrText xml:space="preserve"> PAGEREF _Toc9606965 \h </w:instrText>
+              <w:instrText xml:space="preserve"> PAGEREF _Toc9618382 \h </w:instrText>
             </w:r>
             <w:r>
               <w:rPr>
@@ -3789,7 +3775,7 @@
               <w:lang w:eastAsia="en-AU"/>
             </w:rPr>
           </w:pPr>
-          <w:hyperlink w:anchor="_Toc9606966" w:history="1">
+          <w:hyperlink w:anchor="_Toc9618383" w:history="1">
             <w:r>
               <w:rPr>
                 <w:rStyle w:val="Hyperlink"/>
@@ -3832,7 +3818,7 @@
                 <w:noProof/>
                 <w:webHidden/>
               </w:rPr>
-              <w:instrText xml:space="preserve"> PAGEREF _Toc9606966 \h </w:instrText>
+              <w:instrText xml:space="preserve"> PAGEREF _Toc9618383 \h </w:instrText>
             </w:r>
             <w:r>
               <w:rPr>
@@ -3877,7 +3863,7 @@
               <w:lang w:eastAsia="en-AU"/>
             </w:rPr>
           </w:pPr>
-          <w:hyperlink w:anchor="_Toc9606967" w:history="1">
+          <w:hyperlink w:anchor="_Toc9618384" w:history="1">
             <w:r>
               <w:rPr>
                 <w:rStyle w:val="Hyperlink"/>
@@ -3920,7 +3906,7 @@
                 <w:noProof/>
                 <w:webHidden/>
               </w:rPr>
-              <w:instrText xml:space="preserve"> PAGEREF _Toc9606967 \h </w:instrText>
+              <w:instrText xml:space="preserve"> PAGEREF _Toc9618384 \h </w:instrText>
             </w:r>
             <w:r>
               <w:rPr>
@@ -3965,7 +3951,7 @@
               <w:lang w:eastAsia="en-AU"/>
             </w:rPr>
           </w:pPr>
-          <w:hyperlink w:anchor="_Toc9606968" w:history="1">
+          <w:hyperlink w:anchor="_Toc9618385" w:history="1">
             <w:r>
               <w:rPr>
                 <w:rStyle w:val="Hyperlink"/>
@@ -4008,7 +3994,7 @@
                 <w:noProof/>
                 <w:webHidden/>
               </w:rPr>
-              <w:instrText xml:space="preserve"> PAGEREF _Toc9606968 \h </w:instrText>
+              <w:instrText xml:space="preserve"> PAGEREF _Toc9618385 \h </w:instrText>
             </w:r>
             <w:r>
               <w:rPr>
@@ -4028,7 +4014,7 @@
                 <w:noProof/>
                 <w:webHidden/>
               </w:rPr>
-              <w:t>46</w:t>
+              <w:t>48</w:t>
             </w:r>
             <w:r>
               <w:rPr>
@@ -4053,7 +4039,7 @@
               <w:lang w:eastAsia="en-AU"/>
             </w:rPr>
           </w:pPr>
-          <w:hyperlink w:anchor="_Toc9606969" w:history="1">
+          <w:hyperlink w:anchor="_Toc9618386" w:history="1">
             <w:r>
               <w:rPr>
                 <w:rStyle w:val="Hyperlink"/>
@@ -4096,7 +4082,7 @@
                 <w:noProof/>
                 <w:webHidden/>
               </w:rPr>
-              <w:instrText xml:space="preserve"> PAGEREF _Toc9606969 \h </w:instrText>
+              <w:instrText xml:space="preserve"> PAGEREF _Toc9618386 \h </w:instrText>
             </w:r>
             <w:r>
               <w:rPr>
@@ -4116,7 +4102,7 @@
                 <w:noProof/>
                 <w:webHidden/>
               </w:rPr>
-              <w:t>46</w:t>
+              <w:t>49</w:t>
             </w:r>
             <w:r>
               <w:rPr>
@@ -4141,7 +4127,7 @@
               <w:lang w:eastAsia="en-AU"/>
             </w:rPr>
           </w:pPr>
-          <w:hyperlink w:anchor="_Toc9606970" w:history="1">
+          <w:hyperlink w:anchor="_Toc9618387" w:history="1">
             <w:r>
               <w:rPr>
                 <w:rStyle w:val="Hyperlink"/>
@@ -4184,7 +4170,7 @@
                 <w:noProof/>
                 <w:webHidden/>
               </w:rPr>
-              <w:instrText xml:space="preserve"> PAGEREF _Toc9606970 \h </w:instrText>
+              <w:instrText xml:space="preserve"> PAGEREF _Toc9618387 \h </w:instrText>
             </w:r>
             <w:r>
               <w:rPr>
@@ -4204,7 +4190,7 @@
                 <w:noProof/>
                 <w:webHidden/>
               </w:rPr>
-              <w:t>46</w:t>
+              <w:t>49</w:t>
             </w:r>
             <w:r>
               <w:rPr>
@@ -4258,7 +4244,7 @@
           <w:numId w:val="11"/>
         </w:numPr>
       </w:pPr>
-      <w:bookmarkStart w:id="2" w:name="_Toc9606925"/>
+      <w:bookmarkStart w:id="2" w:name="_Toc9618342"/>
       <w:r>
         <w:lastRenderedPageBreak/>
         <w:t>Overview/introduction</w:t>
@@ -4787,7 +4773,7 @@
           <w:numId w:val="44"/>
         </w:numPr>
       </w:pPr>
-      <w:bookmarkStart w:id="3" w:name="_Toc9606926"/>
+      <w:bookmarkStart w:id="3" w:name="_Toc9618343"/>
       <w:r>
         <w:t>Purpose</w:t>
       </w:r>
@@ -5007,7 +4993,7 @@
           <w:numId w:val="11"/>
         </w:numPr>
       </w:pPr>
-      <w:bookmarkStart w:id="5" w:name="_Toc9606927"/>
+      <w:bookmarkStart w:id="5" w:name="_Toc9618344"/>
       <w:r>
         <w:t>Background/issues to be addressed</w:t>
       </w:r>
@@ -5291,7 +5277,7 @@
           <w:numId w:val="43"/>
         </w:numPr>
       </w:pPr>
-      <w:bookmarkStart w:id="6" w:name="_Toc9606928"/>
+      <w:bookmarkStart w:id="6" w:name="_Toc9618345"/>
       <w:r>
         <w:lastRenderedPageBreak/>
         <w:t>Work Health and Safety Arrangements</w:t>
@@ -5309,7 +5295,7 @@
       <w:r>
         <w:t xml:space="preserve"> </w:t>
       </w:r>
-      <w:bookmarkStart w:id="7" w:name="_Toc9606929"/>
+      <w:bookmarkStart w:id="7" w:name="_Toc9618346"/>
       <w:r>
         <w:t>Work Health and Safety (WHS) Policy</w:t>
       </w:r>
@@ -5733,7 +5719,7 @@
       <w:r>
         <w:t xml:space="preserve"> </w:t>
       </w:r>
-      <w:bookmarkStart w:id="8" w:name="_Toc9606930"/>
+      <w:bookmarkStart w:id="8" w:name="_Toc9618347"/>
       <w:r>
         <w:t>Definitions</w:t>
       </w:r>
@@ -6320,7 +6306,7 @@
         <w:lastRenderedPageBreak/>
         <w:t xml:space="preserve"> </w:t>
       </w:r>
-      <w:bookmarkStart w:id="9" w:name="_Toc9606931"/>
+      <w:bookmarkStart w:id="9" w:name="_Toc9618348"/>
       <w:r>
         <w:t>Responsibilities</w:t>
       </w:r>
@@ -9002,7 +8988,7 @@
       <w:r>
         <w:t xml:space="preserve"> </w:t>
       </w:r>
-      <w:bookmarkStart w:id="10" w:name="_Toc9606932"/>
+      <w:bookmarkStart w:id="10" w:name="_Toc9618349"/>
       <w:r>
         <w:t>Consultation</w:t>
       </w:r>
@@ -9657,7 +9643,7 @@
       <w:r>
         <w:t xml:space="preserve"> </w:t>
       </w:r>
-      <w:bookmarkStart w:id="11" w:name="_Toc9606933"/>
+      <w:bookmarkStart w:id="11" w:name="_Toc9618350"/>
       <w:r>
         <w:t>Training</w:t>
       </w:r>
@@ -9810,7 +9796,7 @@
       <w:r>
         <w:t xml:space="preserve"> </w:t>
       </w:r>
-      <w:bookmarkStart w:id="12" w:name="_Toc9606934"/>
+      <w:bookmarkStart w:id="12" w:name="_Toc9618351"/>
       <w:r>
         <w:t>WHS Risk Assessment</w:t>
       </w:r>
@@ -15812,7 +15798,7 @@
         <w:lastRenderedPageBreak/>
         <w:t xml:space="preserve"> </w:t>
       </w:r>
-      <w:bookmarkStart w:id="13" w:name="_Toc9606935"/>
+      <w:bookmarkStart w:id="13" w:name="_Toc9618352"/>
       <w:r>
         <w:t>Right of Entry</w:t>
       </w:r>
@@ -15884,7 +15870,7 @@
       <w:r>
         <w:t xml:space="preserve"> </w:t>
       </w:r>
-      <w:bookmarkStart w:id="14" w:name="_Toc9606936"/>
+      <w:bookmarkStart w:id="14" w:name="_Toc9618353"/>
       <w:r>
         <w:t>WHS Issue Resolution</w:t>
       </w:r>
@@ -15920,7 +15906,7 @@
       <w:r>
         <w:t xml:space="preserve"> </w:t>
       </w:r>
-      <w:bookmarkStart w:id="15" w:name="_Toc9606937"/>
+      <w:bookmarkStart w:id="15" w:name="_Toc9618354"/>
       <w:r>
         <w:t>Authoritive Sources</w:t>
       </w:r>
@@ -16049,7 +16035,7 @@
           <w:numId w:val="43"/>
         </w:numPr>
       </w:pPr>
-      <w:bookmarkStart w:id="16" w:name="_Toc9606938"/>
+      <w:bookmarkStart w:id="16" w:name="_Toc9618355"/>
       <w:r>
         <w:t>General WHS Information</w:t>
       </w:r>
@@ -16063,7 +16049,7 @@
           <w:numId w:val="43"/>
         </w:numPr>
       </w:pPr>
-      <w:bookmarkStart w:id="17" w:name="_Toc9606939"/>
+      <w:bookmarkStart w:id="17" w:name="_Toc9618356"/>
       <w:r>
         <w:t>Emergency Procedures</w:t>
       </w:r>
@@ -16245,7 +16231,7 @@
       <w:r>
         <w:t xml:space="preserve"> </w:t>
       </w:r>
-      <w:bookmarkStart w:id="18" w:name="_Toc9606940"/>
+      <w:bookmarkStart w:id="18" w:name="_Toc9618357"/>
       <w:r>
         <w:t>Hazard / Injury / Incident Reporting</w:t>
       </w:r>
@@ -16511,7 +16497,7 @@
       <w:r>
         <w:t xml:space="preserve">  </w:t>
       </w:r>
-      <w:bookmarkStart w:id="19" w:name="_Toc9606941"/>
+      <w:bookmarkStart w:id="19" w:name="_Toc9618358"/>
       <w:r>
         <w:t>Reporting of Notifiable Incidents</w:t>
       </w:r>
@@ -17157,7 +17143,7 @@
       <w:r>
         <w:t xml:space="preserve"> </w:t>
       </w:r>
-      <w:bookmarkStart w:id="21" w:name="_Toc9606942"/>
+      <w:bookmarkStart w:id="21" w:name="_Toc9618359"/>
       <w:r>
         <w:t>First Aid</w:t>
       </w:r>
@@ -17787,7 +17773,7 @@
       <w:r>
         <w:t xml:space="preserve"> </w:t>
       </w:r>
-      <w:bookmarkStart w:id="22" w:name="_Toc9606943"/>
+      <w:bookmarkStart w:id="22" w:name="_Toc9618360"/>
       <w:r>
         <w:t>WHS Training and Induction</w:t>
       </w:r>
@@ -18409,7 +18395,7 @@
       <w:r>
         <w:t xml:space="preserve"> </w:t>
       </w:r>
-      <w:bookmarkStart w:id="24" w:name="_Toc9606944"/>
+      <w:bookmarkStart w:id="24" w:name="_Toc9618361"/>
       <w:r>
         <w:t>Risk Management and the Risk Register</w:t>
       </w:r>
@@ -23376,7 +23362,7 @@
         <w:lastRenderedPageBreak/>
         <w:t xml:space="preserve"> </w:t>
       </w:r>
-      <w:bookmarkStart w:id="25" w:name="_Toc9606945"/>
+      <w:bookmarkStart w:id="25" w:name="_Toc9618362"/>
       <w:r>
         <w:t>Workplace Hazard Inspections</w:t>
       </w:r>
@@ -23477,7 +23463,7 @@
       <w:r>
         <w:t xml:space="preserve"> </w:t>
       </w:r>
-      <w:bookmarkStart w:id="26" w:name="_Toc9606946"/>
+      <w:bookmarkStart w:id="26" w:name="_Toc9618363"/>
       <w:r>
         <w:t>Purchasing</w:t>
       </w:r>
@@ -23503,7 +23489,7 @@
       <w:r>
         <w:t xml:space="preserve"> </w:t>
       </w:r>
-      <w:bookmarkStart w:id="27" w:name="_Toc9606947"/>
+      <w:bookmarkStart w:id="27" w:name="_Toc9618364"/>
       <w:r>
         <w:t>WHS Record Keeping</w:t>
       </w:r>
@@ -23555,7 +23541,7 @@
           <w:numId w:val="43"/>
         </w:numPr>
       </w:pPr>
-      <w:bookmarkStart w:id="28" w:name="_Toc9606948"/>
+      <w:bookmarkStart w:id="28" w:name="_Toc9618365"/>
       <w:r>
         <w:t>Documents to be Displayed</w:t>
       </w:r>
@@ -23675,7 +23661,7 @@
           <w:numId w:val="43"/>
         </w:numPr>
       </w:pPr>
-      <w:bookmarkStart w:id="29" w:name="_Toc9606949"/>
+      <w:bookmarkStart w:id="29" w:name="_Toc9618366"/>
       <w:r>
         <w:t>Important Contact Numbers</w:t>
       </w:r>
@@ -23855,7 +23841,7 @@
           <w:numId w:val="43"/>
         </w:numPr>
       </w:pPr>
-      <w:bookmarkStart w:id="30" w:name="_Toc9606950"/>
+      <w:bookmarkStart w:id="30" w:name="_Toc9618367"/>
       <w:r>
         <w:t>Specific WHS Requirements</w:t>
       </w:r>
@@ -23869,7 +23855,7 @@
           <w:numId w:val="43"/>
         </w:numPr>
       </w:pPr>
-      <w:bookmarkStart w:id="31" w:name="_Toc9606951"/>
+      <w:bookmarkStart w:id="31" w:name="_Toc9618368"/>
       <w:r>
         <w:t>Asbestos</w:t>
       </w:r>
@@ -23903,7 +23889,7 @@
       <w:r>
         <w:t xml:space="preserve"> </w:t>
       </w:r>
-      <w:bookmarkStart w:id="32" w:name="_Toc9606952"/>
+      <w:bookmarkStart w:id="32" w:name="_Toc9618369"/>
       <w:r>
         <w:t>Inappropriate Behaviour</w:t>
       </w:r>
@@ -24173,7 +24159,7 @@
       <w:r>
         <w:t xml:space="preserve"> </w:t>
       </w:r>
-      <w:bookmarkStart w:id="33" w:name="_Toc9606953"/>
+      <w:bookmarkStart w:id="33" w:name="_Toc9618370"/>
       <w:r>
         <w:t>Contractors</w:t>
       </w:r>
@@ -24396,7 +24382,7 @@
       <w:r>
         <w:t xml:space="preserve"> </w:t>
       </w:r>
-      <w:bookmarkStart w:id="34" w:name="_Toc9606954"/>
+      <w:bookmarkStart w:id="34" w:name="_Toc9618371"/>
       <w:r>
         <w:t>Dangerous Good</w:t>
       </w:r>
@@ -24467,7 +24453,7 @@
         <w:lastRenderedPageBreak/>
         <w:t xml:space="preserve"> </w:t>
       </w:r>
-      <w:bookmarkStart w:id="35" w:name="_Toc9606955"/>
+      <w:bookmarkStart w:id="35" w:name="_Toc9618372"/>
       <w:r>
         <w:t>Electrical Safety</w:t>
       </w:r>
@@ -24783,7 +24769,7 @@
       <w:r>
         <w:t xml:space="preserve"> </w:t>
       </w:r>
-      <w:bookmarkStart w:id="36" w:name="_Toc9606956"/>
+      <w:bookmarkStart w:id="36" w:name="_Toc9618373"/>
       <w:r>
         <w:t>Confined Spaces</w:t>
       </w:r>
@@ -24838,7 +24824,7 @@
       <w:r>
         <w:t xml:space="preserve"> </w:t>
       </w:r>
-      <w:bookmarkStart w:id="37" w:name="_Toc9606957"/>
+      <w:bookmarkStart w:id="37" w:name="_Toc9618374"/>
       <w:r>
         <w:t>Falls from Height</w:t>
       </w:r>
@@ -25059,7 +25045,7 @@
       <w:r>
         <w:t xml:space="preserve"> </w:t>
       </w:r>
-      <w:bookmarkStart w:id="38" w:name="_Toc9606958"/>
+      <w:bookmarkStart w:id="38" w:name="_Toc9618375"/>
       <w:r>
         <w:t>Manual Handling</w:t>
       </w:r>
@@ -25610,7 +25596,7 @@
         <w:lastRenderedPageBreak/>
         <w:t xml:space="preserve"> </w:t>
       </w:r>
-      <w:bookmarkStart w:id="39" w:name="_Toc9606959"/>
+      <w:bookmarkStart w:id="39" w:name="_Toc9618376"/>
       <w:r>
         <w:t>Plant and Equipment</w:t>
       </w:r>
@@ -25813,7 +25799,7 @@
           <w:numId w:val="43"/>
         </w:numPr>
       </w:pPr>
-      <w:bookmarkStart w:id="40" w:name="_Toc9606960"/>
+      <w:bookmarkStart w:id="40" w:name="_Toc9618377"/>
       <w:r>
         <w:lastRenderedPageBreak/>
         <w:t>Personal Protective Equipment</w:t>
@@ -25979,7 +25965,7 @@
           <w:numId w:val="43"/>
         </w:numPr>
       </w:pPr>
-      <w:bookmarkStart w:id="41" w:name="_Toc9606961"/>
+      <w:bookmarkStart w:id="41" w:name="_Toc9618378"/>
       <w:r>
         <w:t>Slips, Trips and Falls</w:t>
       </w:r>
@@ -26232,7 +26218,7 @@
           <w:numId w:val="43"/>
         </w:numPr>
       </w:pPr>
-      <w:bookmarkStart w:id="42" w:name="_Toc9606962"/>
+      <w:bookmarkStart w:id="42" w:name="_Toc9618379"/>
       <w:r>
         <w:t>Drugs and Alcohol</w:t>
       </w:r>
@@ -26342,7 +26328,7 @@
           <w:numId w:val="43"/>
         </w:numPr>
       </w:pPr>
-      <w:bookmarkStart w:id="43" w:name="_Toc9606963"/>
+      <w:bookmarkStart w:id="43" w:name="_Toc9618380"/>
       <w:r>
         <w:t>UV Ratiation</w:t>
       </w:r>
@@ -26364,7 +26350,7 @@
           <w:numId w:val="43"/>
         </w:numPr>
       </w:pPr>
-      <w:bookmarkStart w:id="44" w:name="_Toc9606964"/>
+      <w:bookmarkStart w:id="44" w:name="_Toc9618381"/>
       <w:r>
         <w:t>Vehicles</w:t>
       </w:r>
@@ -26685,7 +26671,7 @@
           <w:numId w:val="43"/>
         </w:numPr>
       </w:pPr>
-      <w:bookmarkStart w:id="45" w:name="_Toc9606965"/>
+      <w:bookmarkStart w:id="45" w:name="_Toc9618382"/>
       <w:r>
         <w:t>Working Alone</w:t>
       </w:r>
@@ -26832,7 +26818,7 @@
           <w:numId w:val="43"/>
         </w:numPr>
       </w:pPr>
-      <w:bookmarkStart w:id="46" w:name="_Toc9606966"/>
+      <w:bookmarkStart w:id="46" w:name="_Toc9618383"/>
       <w:r>
         <w:t xml:space="preserve">Report </w:t>
       </w:r>
@@ -26852,7 +26838,9 @@
       <w:r>
         <w:t xml:space="preserve"> </w:t>
       </w:r>
-      <w:bookmarkStart w:id="47" w:name="_Toc9606967"/>
+      <w:bookmarkStart w:id="47" w:name="_Toc9618384"/>
+      <w:bookmarkStart w:id="48" w:name="_GoBack"/>
+      <w:bookmarkEnd w:id="48"/>
       <w:r>
         <w:t>Report details/key points</w:t>
       </w:r>
@@ -27971,24 +27959,26 @@
           <w:color w:val="365F91" w:themeColor="accent1" w:themeShade="BF"/>
           <w:sz w:val="22"/>
         </w:rPr>
-        <w:t xml:space="preserve"> </w:t>
-      </w:r>
-      <w:r>
+        <w:t xml:space="preserve"> The objective for promptly supplying resources to enable implementation of new measures.</w:t>
+      </w:r>
+    </w:p>
+    <w:p>
+      <w:pPr>
         <w:rPr>
           <w:b/>
           <w:color w:val="365F91" w:themeColor="accent1" w:themeShade="BF"/>
           <w:sz w:val="22"/>
         </w:rPr>
-        <w:t>The objective for promptly supplying resources to enable implementation of new measures</w:t>
-      </w:r>
-      <w:r>
+      </w:pPr>
+    </w:p>
+    <w:p>
+      <w:pPr>
         <w:rPr>
           <w:b/>
           <w:color w:val="365F91" w:themeColor="accent1" w:themeShade="BF"/>
           <w:sz w:val="22"/>
         </w:rPr>
-        <w:t>.</w:t>
-      </w:r>
+      </w:pPr>
     </w:p>
     <w:p>
       <w:pPr>
@@ -27998,15 +27988,35 @@
           <w:sz w:val="22"/>
         </w:rPr>
       </w:pPr>
-    </w:p>
-    <w:p>
-      <w:pPr>
+      <w:r>
+        <w:rPr>
+          <w:color w:val="365F91" w:themeColor="accent1" w:themeShade="BF"/>
+          <w:sz w:val="22"/>
+        </w:rPr>
+        <w:t>(1</w:t>
+      </w:r>
+      <w:r>
+        <w:rPr>
+          <w:color w:val="365F91" w:themeColor="accent1" w:themeShade="BF"/>
+          <w:sz w:val="22"/>
+        </w:rPr>
+        <w:t>7</w:t>
+      </w:r>
+      <w:r>
+        <w:rPr>
+          <w:color w:val="365F91" w:themeColor="accent1" w:themeShade="BF"/>
+          <w:sz w:val="22"/>
+        </w:rPr>
+        <w:t>)</w:t>
+      </w:r>
+      <w:r>
         <w:rPr>
           <w:b/>
           <w:color w:val="365F91" w:themeColor="accent1" w:themeShade="BF"/>
           <w:sz w:val="22"/>
         </w:rPr>
-      </w:pPr>
+        <w:t xml:space="preserve"> The systematic analytical processes used to assist in gathering relevant BizOps information.</w:t>
+      </w:r>
     </w:p>
     <w:p>
       <w:pPr>
@@ -28016,42 +28026,44 @@
           <w:sz w:val="22"/>
         </w:rPr>
       </w:pPr>
-      <w:r>
-        <w:rPr>
-          <w:color w:val="365F91" w:themeColor="accent1" w:themeShade="BF"/>
-          <w:sz w:val="22"/>
-        </w:rPr>
-        <w:t>(1</w:t>
-      </w:r>
-      <w:r>
-        <w:rPr>
-          <w:color w:val="365F91" w:themeColor="accent1" w:themeShade="BF"/>
-          <w:sz w:val="22"/>
-        </w:rPr>
-        <w:t>7</w:t>
-      </w:r>
-      <w:r>
-        <w:rPr>
-          <w:color w:val="365F91" w:themeColor="accent1" w:themeShade="BF"/>
-          <w:sz w:val="22"/>
-        </w:rPr>
-        <w:t>)</w:t>
-      </w:r>
-      <w:r>
+    </w:p>
+    <w:p>
+      <w:pPr>
         <w:rPr>
           <w:b/>
           <w:color w:val="365F91" w:themeColor="accent1" w:themeShade="BF"/>
           <w:sz w:val="22"/>
         </w:rPr>
-        <w:t xml:space="preserve"> </w:t>
-      </w:r>
-      <w:r>
+      </w:pPr>
+    </w:p>
+    <w:p>
+      <w:pPr>
         <w:rPr>
           <w:b/>
           <w:color w:val="365F91" w:themeColor="accent1" w:themeShade="BF"/>
           <w:sz w:val="22"/>
         </w:rPr>
-        <w:t>The systematic analytical processes used to assist in gathering relevant BizOps information</w:t>
+      </w:pPr>
+      <w:r>
+        <w:rPr>
+          <w:color w:val="365F91" w:themeColor="accent1" w:themeShade="BF"/>
+          <w:sz w:val="22"/>
+        </w:rPr>
+        <w:t>(1</w:t>
+      </w:r>
+      <w:r>
+        <w:rPr>
+          <w:color w:val="365F91" w:themeColor="accent1" w:themeShade="BF"/>
+          <w:sz w:val="22"/>
+        </w:rPr>
+        <w:t>8</w:t>
+      </w:r>
+      <w:r>
+        <w:rPr>
+          <w:color w:val="365F91" w:themeColor="accent1" w:themeShade="BF"/>
+          <w:sz w:val="22"/>
+        </w:rPr>
+        <w:t>)</w:t>
       </w:r>
       <w:r>
         <w:rPr>
@@ -28059,7 +28071,7 @@
           <w:color w:val="365F91" w:themeColor="accent1" w:themeShade="BF"/>
           <w:sz w:val="22"/>
         </w:rPr>
-        <w:t>.</w:t>
+        <w:t xml:space="preserve"> Identifying and evaluating options against agreed criteria.</w:t>
       </w:r>
     </w:p>
     <w:p>
@@ -28088,43 +28100,24 @@
           <w:sz w:val="22"/>
         </w:rPr>
       </w:pPr>
-      <w:r>
-        <w:rPr>
-          <w:color w:val="365F91" w:themeColor="accent1" w:themeShade="BF"/>
-          <w:sz w:val="22"/>
-        </w:rPr>
-        <w:t>(1</w:t>
-      </w:r>
-      <w:r>
-        <w:rPr>
-          <w:color w:val="365F91" w:themeColor="accent1" w:themeShade="BF"/>
-          <w:sz w:val="22"/>
-        </w:rPr>
-        <w:t>8</w:t>
-      </w:r>
-      <w:r>
-        <w:rPr>
-          <w:color w:val="365F91" w:themeColor="accent1" w:themeShade="BF"/>
-          <w:sz w:val="22"/>
-        </w:rPr>
-        <w:t>)</w:t>
-      </w:r>
-      <w:r>
+    </w:p>
+    <w:p>
+      <w:pPr>
         <w:rPr>
           <w:b/>
           <w:color w:val="365F91" w:themeColor="accent1" w:themeShade="BF"/>
           <w:sz w:val="22"/>
         </w:rPr>
-        <w:t xml:space="preserve"> </w:t>
-      </w:r>
-      <w:r>
+      </w:pPr>
+    </w:p>
+    <w:p>
+      <w:pPr>
         <w:rPr>
           <w:b/>
           <w:color w:val="365F91" w:themeColor="accent1" w:themeShade="BF"/>
           <w:sz w:val="22"/>
         </w:rPr>
-        <w:t>Identifying and evaluating options against agreed criteria.</w:t>
-      </w:r>
+      </w:pPr>
     </w:p>
     <w:p>
       <w:pPr>
@@ -28134,15 +28127,35 @@
           <w:sz w:val="22"/>
         </w:rPr>
       </w:pPr>
-    </w:p>
-    <w:p>
-      <w:pPr>
+      <w:r>
+        <w:rPr>
+          <w:color w:val="365F91" w:themeColor="accent1" w:themeShade="BF"/>
+          <w:sz w:val="22"/>
+        </w:rPr>
+        <w:t>(1</w:t>
+      </w:r>
+      <w:r>
+        <w:rPr>
+          <w:color w:val="365F91" w:themeColor="accent1" w:themeShade="BF"/>
+          <w:sz w:val="22"/>
+        </w:rPr>
+        <w:t>9</w:t>
+      </w:r>
+      <w:r>
+        <w:rPr>
+          <w:color w:val="365F91" w:themeColor="accent1" w:themeShade="BF"/>
+          <w:sz w:val="22"/>
+        </w:rPr>
+        <w:t>)</w:t>
+      </w:r>
+      <w:r>
         <w:rPr>
           <w:b/>
           <w:color w:val="365F91" w:themeColor="accent1" w:themeShade="BF"/>
           <w:sz w:val="22"/>
         </w:rPr>
-      </w:pPr>
+        <w:t xml:space="preserve"> Identifying requirements for requesting expert WHS advice.</w:t>
+      </w:r>
     </w:p>
     <w:p>
       <w:pPr>
@@ -28174,6 +28187,18 @@
     <w:p>
       <w:pPr>
         <w:rPr>
+          <w:rStyle w:val="Strong"/>
+          <w:rFonts w:cs="Arial"/>
+          <w:b w:val="0"/>
+          <w:szCs w:val="20"/>
+          <w:bdr w:val="none" w:sz="0" w:space="0" w:color="auto" w:frame="1"/>
+          <w:shd w:val="clear" w:color="auto" w:fill="FFFFFF"/>
+        </w:rPr>
+      </w:pPr>
+    </w:p>
+    <w:p>
+      <w:pPr>
+        <w:rPr>
           <w:b/>
           <w:color w:val="365F91" w:themeColor="accent1" w:themeShade="BF"/>
           <w:sz w:val="22"/>
@@ -28184,14 +28209,14 @@
           <w:color w:val="365F91" w:themeColor="accent1" w:themeShade="BF"/>
           <w:sz w:val="22"/>
         </w:rPr>
-        <w:t>(1</w:t>
+        <w:t>(</w:t>
       </w:r>
       <w:r>
         <w:rPr>
           <w:color w:val="365F91" w:themeColor="accent1" w:themeShade="BF"/>
           <w:sz w:val="22"/>
         </w:rPr>
-        <w:t>9</w:t>
+        <w:t>20</w:t>
       </w:r>
       <w:r>
         <w:rPr>
@@ -28214,16 +28239,51 @@
           <w:color w:val="365F91" w:themeColor="accent1" w:themeShade="BF"/>
           <w:sz w:val="22"/>
         </w:rPr>
-        <w:t>Identifying requirements for requesting expert WHS advice.</w:t>
-      </w:r>
-    </w:p>
-    <w:p>
-      <w:pPr>
+        <w:t>Training program development</w:t>
+      </w:r>
+      <w:r>
         <w:rPr>
           <w:b/>
           <w:color w:val="365F91" w:themeColor="accent1" w:themeShade="BF"/>
           <w:sz w:val="22"/>
         </w:rPr>
+        <w:t>.</w:t>
+      </w:r>
+    </w:p>
+    <w:p>
+      <w:pPr>
+        <w:rPr>
+          <w:rStyle w:val="Strong"/>
+          <w:rFonts w:cs="Arial"/>
+          <w:b w:val="0"/>
+          <w:szCs w:val="20"/>
+          <w:bdr w:val="none" w:sz="0" w:space="0" w:color="auto" w:frame="1"/>
+          <w:shd w:val="clear" w:color="auto" w:fill="FFFFFF"/>
+        </w:rPr>
+      </w:pPr>
+    </w:p>
+    <w:p>
+      <w:pPr>
+        <w:rPr>
+          <w:rStyle w:val="Strong"/>
+          <w:rFonts w:cs="Arial"/>
+          <w:b w:val="0"/>
+          <w:szCs w:val="20"/>
+          <w:bdr w:val="none" w:sz="0" w:space="0" w:color="auto" w:frame="1"/>
+          <w:shd w:val="clear" w:color="auto" w:fill="FFFFFF"/>
+        </w:rPr>
+      </w:pPr>
+    </w:p>
+    <w:p>
+      <w:pPr>
+        <w:rPr>
+          <w:rStyle w:val="Strong"/>
+          <w:rFonts w:cs="Arial"/>
+          <w:b w:val="0"/>
+          <w:szCs w:val="20"/>
+          <w:bdr w:val="none" w:sz="0" w:space="0" w:color="auto" w:frame="1"/>
+          <w:shd w:val="clear" w:color="auto" w:fill="FFFFFF"/>
+        </w:rPr>
       </w:pPr>
     </w:p>
     <w:p>
@@ -28234,15 +28294,43 @@
           <w:sz w:val="22"/>
         </w:rPr>
       </w:pPr>
-    </w:p>
-    <w:p>
-      <w:pPr>
+      <w:r>
+        <w:rPr>
+          <w:color w:val="365F91" w:themeColor="accent1" w:themeShade="BF"/>
+          <w:sz w:val="22"/>
+        </w:rPr>
+        <w:t>(</w:t>
+      </w:r>
+      <w:r>
+        <w:rPr>
+          <w:color w:val="365F91" w:themeColor="accent1" w:themeShade="BF"/>
+          <w:sz w:val="22"/>
+        </w:rPr>
+        <w:t>22</w:t>
+      </w:r>
+      <w:r>
+        <w:rPr>
+          <w:color w:val="365F91" w:themeColor="accent1" w:themeShade="BF"/>
+          <w:sz w:val="22"/>
+        </w:rPr>
+        <w:t>)</w:t>
+      </w:r>
+      <w:r>
         <w:rPr>
           <w:b/>
           <w:color w:val="365F91" w:themeColor="accent1" w:themeShade="BF"/>
           <w:sz w:val="22"/>
         </w:rPr>
-      </w:pPr>
+        <w:t xml:space="preserve"> </w:t>
+      </w:r>
+      <w:r>
+        <w:rPr>
+          <w:b/>
+          <w:color w:val="365F91" w:themeColor="accent1" w:themeShade="BF"/>
+          <w:sz w:val="22"/>
+        </w:rPr>
+        <w:t>Maintain WHS records to identify patterns of occupational injury and disease</w:t>
+      </w:r>
     </w:p>
     <w:p>
       <w:pPr>
@@ -28259,6 +28347,30 @@
     <w:p>
       <w:pPr>
         <w:rPr>
+          <w:rStyle w:val="Strong"/>
+          <w:rFonts w:cs="Arial"/>
+          <w:b w:val="0"/>
+          <w:szCs w:val="20"/>
+          <w:bdr w:val="none" w:sz="0" w:space="0" w:color="auto" w:frame="1"/>
+          <w:shd w:val="clear" w:color="auto" w:fill="FFFFFF"/>
+        </w:rPr>
+      </w:pPr>
+    </w:p>
+    <w:p>
+      <w:pPr>
+        <w:rPr>
+          <w:rStyle w:val="Strong"/>
+          <w:rFonts w:cs="Arial"/>
+          <w:b w:val="0"/>
+          <w:szCs w:val="20"/>
+          <w:bdr w:val="none" w:sz="0" w:space="0" w:color="auto" w:frame="1"/>
+          <w:shd w:val="clear" w:color="auto" w:fill="FFFFFF"/>
+        </w:rPr>
+      </w:pPr>
+    </w:p>
+    <w:p>
+      <w:pPr>
+        <w:rPr>
           <w:b/>
           <w:color w:val="365F91" w:themeColor="accent1" w:themeShade="BF"/>
           <w:sz w:val="22"/>
@@ -28276,7 +28388,7 @@
           <w:color w:val="365F91" w:themeColor="accent1" w:themeShade="BF"/>
           <w:sz w:val="22"/>
         </w:rPr>
-        <w:t>20</w:t>
+        <w:t>23</w:t>
       </w:r>
       <w:r>
         <w:rPr>
@@ -28291,23 +28403,87 @@
           <w:color w:val="365F91" w:themeColor="accent1" w:themeShade="BF"/>
           <w:sz w:val="22"/>
         </w:rPr>
-        <w:t xml:space="preserve"> </w:t>
-      </w:r>
-      <w:r>
+        <w:t xml:space="preserve"> Following organisational procedures</w:t>
+      </w:r>
+    </w:p>
+    <w:p>
+      <w:pPr>
         <w:rPr>
           <w:b/>
           <w:color w:val="365F91" w:themeColor="accent1" w:themeShade="BF"/>
           <w:sz w:val="22"/>
         </w:rPr>
-        <w:t>Training program development</w:t>
-      </w:r>
-      <w:r>
+      </w:pPr>
+    </w:p>
+    <w:p>
+      <w:pPr>
         <w:rPr>
           <w:b/>
           <w:color w:val="365F91" w:themeColor="accent1" w:themeShade="BF"/>
           <w:sz w:val="22"/>
         </w:rPr>
-        <w:t>.</w:t>
+      </w:pPr>
+    </w:p>
+    <w:p>
+      <w:pPr>
+        <w:rPr>
+          <w:b/>
+          <w:color w:val="365F91" w:themeColor="accent1" w:themeShade="BF"/>
+          <w:sz w:val="22"/>
+        </w:rPr>
+      </w:pPr>
+    </w:p>
+    <w:p>
+      <w:pPr>
+        <w:rPr>
+          <w:b/>
+          <w:color w:val="365F91" w:themeColor="accent1" w:themeShade="BF"/>
+          <w:sz w:val="22"/>
+        </w:rPr>
+      </w:pPr>
+      <w:r>
+        <w:rPr>
+          <w:color w:val="365F91" w:themeColor="accent1" w:themeShade="BF"/>
+          <w:sz w:val="22"/>
+        </w:rPr>
+        <w:t>(</w:t>
+      </w:r>
+      <w:r>
+        <w:rPr>
+          <w:color w:val="365F91" w:themeColor="accent1" w:themeShade="BF"/>
+          <w:sz w:val="22"/>
+        </w:rPr>
+        <w:t>2</w:t>
+      </w:r>
+      <w:r>
+        <w:rPr>
+          <w:color w:val="365F91" w:themeColor="accent1" w:themeShade="BF"/>
+          <w:sz w:val="22"/>
+        </w:rPr>
+        <w:t>4</w:t>
+      </w:r>
+      <w:r>
+        <w:rPr>
+          <w:color w:val="365F91" w:themeColor="accent1" w:themeShade="BF"/>
+          <w:sz w:val="22"/>
+        </w:rPr>
+        <w:t>)</w:t>
+      </w:r>
+      <w:r>
+        <w:rPr>
+          <w:b/>
+          <w:color w:val="365F91" w:themeColor="accent1" w:themeShade="BF"/>
+          <w:sz w:val="22"/>
+        </w:rPr>
+        <w:t xml:space="preserve"> </w:t>
+      </w:r>
+      <w:r>
+        <w:rPr>
+          <w:b/>
+          <w:color w:val="365F91" w:themeColor="accent1" w:themeShade="BF"/>
+          <w:sz w:val="22"/>
+        </w:rPr>
+        <w:t>Measure and evaluate the WHSMS in line with BizOps quality systems frameworks.</w:t>
       </w:r>
     </w:p>
     <w:p>
@@ -28366,14 +28542,7 @@
           <w:color w:val="365F91" w:themeColor="accent1" w:themeShade="BF"/>
           <w:sz w:val="22"/>
         </w:rPr>
-        <w:t>2</w:t>
-      </w:r>
-      <w:r>
-        <w:rPr>
-          <w:color w:val="365F91" w:themeColor="accent1" w:themeShade="BF"/>
-          <w:sz w:val="22"/>
-        </w:rPr>
-        <w:t>2</w:t>
+        <w:t>25</w:t>
       </w:r>
       <w:r>
         <w:rPr>
@@ -28396,7 +28565,7 @@
           <w:color w:val="365F91" w:themeColor="accent1" w:themeShade="BF"/>
           <w:sz w:val="22"/>
         </w:rPr>
-        <w:t>Maintain WHS records to identify patterns of occupational injury and disease</w:t>
+        <w:t xml:space="preserve">Methods used to establish, implement, maintain and evaluate a WHSMS </w:t>
       </w:r>
     </w:p>
     <w:p>
@@ -28438,6 +28607,18 @@
     <w:p>
       <w:pPr>
         <w:rPr>
+          <w:rStyle w:val="Strong"/>
+          <w:rFonts w:cs="Arial"/>
+          <w:b w:val="0"/>
+          <w:szCs w:val="20"/>
+          <w:bdr w:val="none" w:sz="0" w:space="0" w:color="auto" w:frame="1"/>
+          <w:shd w:val="clear" w:color="auto" w:fill="FFFFFF"/>
+        </w:rPr>
+      </w:pPr>
+    </w:p>
+    <w:p>
+      <w:pPr>
+        <w:rPr>
           <w:b/>
           <w:color w:val="365F91" w:themeColor="accent1" w:themeShade="BF"/>
           <w:sz w:val="22"/>
@@ -28455,14 +28636,7 @@
           <w:color w:val="365F91" w:themeColor="accent1" w:themeShade="BF"/>
           <w:sz w:val="22"/>
         </w:rPr>
-        <w:t>2</w:t>
-      </w:r>
-      <w:r>
-        <w:rPr>
-          <w:color w:val="365F91" w:themeColor="accent1" w:themeShade="BF"/>
-          <w:sz w:val="22"/>
-        </w:rPr>
-        <w:t>3</w:t>
+        <w:t>26</w:t>
       </w:r>
       <w:r>
         <w:rPr>
@@ -28485,8 +28659,56 @@
           <w:color w:val="365F91" w:themeColor="accent1" w:themeShade="BF"/>
           <w:sz w:val="22"/>
         </w:rPr>
-        <w:t>Following organisational procedures</w:t>
-      </w:r>
+        <w:t>Development and implementation of Improvements to the WHS management system</w:t>
+      </w:r>
+    </w:p>
+    <w:p>
+      <w:pPr>
+        <w:rPr>
+          <w:rStyle w:val="Strong"/>
+          <w:rFonts w:cs="Arial"/>
+          <w:b w:val="0"/>
+          <w:szCs w:val="20"/>
+          <w:bdr w:val="none" w:sz="0" w:space="0" w:color="auto" w:frame="1"/>
+          <w:shd w:val="clear" w:color="auto" w:fill="FFFFFF"/>
+        </w:rPr>
+      </w:pPr>
+    </w:p>
+    <w:p>
+      <w:pPr>
+        <w:rPr>
+          <w:rStyle w:val="Strong"/>
+          <w:rFonts w:cs="Arial"/>
+          <w:b w:val="0"/>
+          <w:szCs w:val="20"/>
+          <w:bdr w:val="none" w:sz="0" w:space="0" w:color="auto" w:frame="1"/>
+          <w:shd w:val="clear" w:color="auto" w:fill="FFFFFF"/>
+        </w:rPr>
+      </w:pPr>
+    </w:p>
+    <w:p>
+      <w:pPr>
+        <w:rPr>
+          <w:rStyle w:val="Strong"/>
+          <w:rFonts w:cs="Arial"/>
+          <w:b w:val="0"/>
+          <w:szCs w:val="20"/>
+          <w:bdr w:val="none" w:sz="0" w:space="0" w:color="auto" w:frame="1"/>
+          <w:shd w:val="clear" w:color="auto" w:fill="FFFFFF"/>
+        </w:rPr>
+      </w:pPr>
+    </w:p>
+    <w:p>
+      <w:pPr>
+        <w:rPr>
+          <w:rStyle w:val="Strong"/>
+          <w:rFonts w:cs="Arial"/>
+          <w:b w:val="0"/>
+          <w:szCs w:val="20"/>
+          <w:bdr w:val="none" w:sz="0" w:space="0" w:color="auto" w:frame="1"/>
+          <w:shd w:val="clear" w:color="auto" w:fill="FFFFFF"/>
+        </w:rPr>
+      </w:pPr>
     </w:p>
     <w:p>
       <w:pPr>
@@ -28496,32 +28718,86 @@
           <w:sz w:val="22"/>
         </w:rPr>
       </w:pPr>
-    </w:p>
-    <w:p>
-      <w:pPr>
+      <w:r>
+        <w:rPr>
+          <w:color w:val="365F91" w:themeColor="accent1" w:themeShade="BF"/>
+          <w:sz w:val="22"/>
+        </w:rPr>
+        <w:t>(</w:t>
+      </w:r>
+      <w:r>
+        <w:rPr>
+          <w:color w:val="365F91" w:themeColor="accent1" w:themeShade="BF"/>
+          <w:sz w:val="22"/>
+        </w:rPr>
+        <w:t>27</w:t>
+      </w:r>
+      <w:r>
+        <w:rPr>
+          <w:color w:val="365F91" w:themeColor="accent1" w:themeShade="BF"/>
+          <w:sz w:val="22"/>
+        </w:rPr>
+        <w:t>)</w:t>
+      </w:r>
+      <w:r>
         <w:rPr>
           <w:b/>
           <w:color w:val="365F91" w:themeColor="accent1" w:themeShade="BF"/>
           <w:sz w:val="22"/>
         </w:rPr>
-      </w:pPr>
-    </w:p>
-    <w:p>
-      <w:pPr>
+        <w:t xml:space="preserve"> Plans that were developed to manage relatively complex WHS management tasks with an awareness of how they may contribute to longer-term</w:t>
+      </w:r>
+      <w:r>
         <w:rPr>
           <w:b/>
           <w:color w:val="365F91" w:themeColor="accent1" w:themeShade="BF"/>
           <w:sz w:val="22"/>
         </w:rPr>
-      </w:pPr>
-    </w:p>
-    <w:p>
-      <w:pPr>
+        <w:t xml:space="preserve"> operational and strategic goals.</w:t>
+      </w:r>
+      <w:r>
         <w:rPr>
           <w:b/>
           <w:color w:val="365F91" w:themeColor="accent1" w:themeShade="BF"/>
           <w:sz w:val="22"/>
         </w:rPr>
+        <w:t xml:space="preserve"> </w:t>
+      </w:r>
+    </w:p>
+    <w:p>
+      <w:pPr>
+        <w:rPr>
+          <w:rStyle w:val="Strong"/>
+          <w:rFonts w:cs="Arial"/>
+          <w:b w:val="0"/>
+          <w:szCs w:val="20"/>
+          <w:bdr w:val="none" w:sz="0" w:space="0" w:color="auto" w:frame="1"/>
+          <w:shd w:val="clear" w:color="auto" w:fill="FFFFFF"/>
+        </w:rPr>
+      </w:pPr>
+    </w:p>
+    <w:p>
+      <w:pPr>
+        <w:rPr>
+          <w:rStyle w:val="Strong"/>
+          <w:rFonts w:cs="Arial"/>
+          <w:b w:val="0"/>
+          <w:szCs w:val="20"/>
+          <w:bdr w:val="none" w:sz="0" w:space="0" w:color="auto" w:frame="1"/>
+          <w:shd w:val="clear" w:color="auto" w:fill="FFFFFF"/>
+        </w:rPr>
+      </w:pPr>
+    </w:p>
+    <w:p>
+      <w:pPr>
+        <w:rPr>
+          <w:rStyle w:val="Strong"/>
+          <w:rFonts w:cs="Arial"/>
+          <w:b w:val="0"/>
+          <w:szCs w:val="20"/>
+          <w:bdr w:val="none" w:sz="0" w:space="0" w:color="auto" w:frame="1"/>
+          <w:shd w:val="clear" w:color="auto" w:fill="FFFFFF"/>
+        </w:rPr>
       </w:pPr>
       <w:r>
         <w:rPr>
@@ -28535,14 +28811,7 @@
           <w:color w:val="365F91" w:themeColor="accent1" w:themeShade="BF"/>
           <w:sz w:val="22"/>
         </w:rPr>
-        <w:t>2</w:t>
-      </w:r>
-      <w:r>
-        <w:rPr>
-          <w:color w:val="365F91" w:themeColor="accent1" w:themeShade="BF"/>
-          <w:sz w:val="22"/>
-        </w:rPr>
-        <w:t>4</w:t>
+        <w:t>28</w:t>
       </w:r>
       <w:r>
         <w:rPr>
@@ -28557,15 +28826,7 @@
           <w:color w:val="365F91" w:themeColor="accent1" w:themeShade="BF"/>
           <w:sz w:val="22"/>
         </w:rPr>
-        <w:t xml:space="preserve"> </w:t>
-      </w:r>
-      <w:r>
-        <w:rPr>
-          <w:b/>
-          <w:color w:val="365F91" w:themeColor="accent1" w:themeShade="BF"/>
-          <w:sz w:val="22"/>
-        </w:rPr>
-        <w:t>Measure and evaluate the WHSMS in line with BizOps quality systems frameworks.</w:t>
+        <w:t xml:space="preserve"> Ensuring compliance with the WHS legislative framework to achieve, as a minimum, WHS legal requirements.</w:t>
       </w:r>
     </w:p>
     <w:p>
@@ -28607,59 +28868,6 @@
     <w:p>
       <w:pPr>
         <w:rPr>
-          <w:b/>
-          <w:color w:val="365F91" w:themeColor="accent1" w:themeShade="BF"/>
-          <w:sz w:val="22"/>
-        </w:rPr>
-      </w:pPr>
-      <w:r>
-        <w:rPr>
-          <w:color w:val="365F91" w:themeColor="accent1" w:themeShade="BF"/>
-          <w:sz w:val="22"/>
-        </w:rPr>
-        <w:t>(</w:t>
-      </w:r>
-      <w:r>
-        <w:rPr>
-          <w:color w:val="365F91" w:themeColor="accent1" w:themeShade="BF"/>
-          <w:sz w:val="22"/>
-        </w:rPr>
-        <w:t>2</w:t>
-      </w:r>
-      <w:r>
-        <w:rPr>
-          <w:color w:val="365F91" w:themeColor="accent1" w:themeShade="BF"/>
-          <w:sz w:val="22"/>
-        </w:rPr>
-        <w:t>5</w:t>
-      </w:r>
-      <w:r>
-        <w:rPr>
-          <w:color w:val="365F91" w:themeColor="accent1" w:themeShade="BF"/>
-          <w:sz w:val="22"/>
-        </w:rPr>
-        <w:t>)</w:t>
-      </w:r>
-      <w:r>
-        <w:rPr>
-          <w:b/>
-          <w:color w:val="365F91" w:themeColor="accent1" w:themeShade="BF"/>
-          <w:sz w:val="22"/>
-        </w:rPr>
-        <w:t xml:space="preserve"> </w:t>
-      </w:r>
-      <w:r>
-        <w:rPr>
-          <w:b/>
-          <w:color w:val="365F91" w:themeColor="accent1" w:themeShade="BF"/>
-          <w:sz w:val="22"/>
-        </w:rPr>
-        <w:t xml:space="preserve">Methods used to establish, implement, maintain and evaluate a WHSMS </w:t>
-      </w:r>
-    </w:p>
-    <w:p>
-      <w:pPr>
-        <w:rPr>
           <w:rStyle w:val="Strong"/>
           <w:rFonts w:cs="Arial"/>
           <w:b w:val="0"/>
@@ -28671,765 +28879,399 @@
     </w:p>
     <w:p>
       <w:pPr>
+        <w:pStyle w:val="H3"/>
+        <w:numPr>
+          <w:ilvl w:val="1"/>
+          <w:numId w:val="43"/>
+        </w:numPr>
+      </w:pPr>
+      <w:bookmarkStart w:id="49" w:name="_Toc5801861"/>
+      <w:r>
+        <w:t xml:space="preserve"> </w:t>
+      </w:r>
+      <w:bookmarkStart w:id="50" w:name="_Toc9618385"/>
+      <w:r>
+        <w:t>Summary of key points</w:t>
+      </w:r>
+      <w:bookmarkEnd w:id="49"/>
+      <w:bookmarkEnd w:id="50"/>
+    </w:p>
+    <w:p>
+      <w:pPr>
+        <w:pStyle w:val="text"/>
+        <w:numPr>
+          <w:ilvl w:val="0"/>
+          <w:numId w:val="88"/>
+        </w:numPr>
+        <w:rPr>
+          <w:lang w:eastAsia="en-AU"/>
+        </w:rPr>
+      </w:pPr>
+      <w:r>
+        <w:rPr>
+          <w:lang w:eastAsia="en-AU"/>
+        </w:rPr>
+        <w:t>establish the WHS Risk Assessment Plan and the Risk Control Plan</w:t>
+      </w:r>
+      <w:r>
+        <w:rPr>
+          <w:lang w:eastAsia="en-AU"/>
+        </w:rPr>
+        <w:t xml:space="preserve"> including the FMEA</w:t>
+      </w:r>
+    </w:p>
+    <w:p>
+      <w:pPr>
+        <w:pStyle w:val="text"/>
+        <w:numPr>
+          <w:ilvl w:val="0"/>
+          <w:numId w:val="88"/>
+        </w:numPr>
+        <w:rPr>
+          <w:lang w:eastAsia="en-AU"/>
+        </w:rPr>
+      </w:pPr>
+      <w:r>
+        <w:rPr>
+          <w:lang w:eastAsia="en-AU"/>
+        </w:rPr>
+        <w:lastRenderedPageBreak/>
+        <w:t>all business activities must undergo risk assessment prior to commencing and then undergo risk management throughout</w:t>
+      </w:r>
+    </w:p>
+    <w:p>
+      <w:pPr>
+        <w:pStyle w:val="text"/>
+        <w:numPr>
+          <w:ilvl w:val="0"/>
+          <w:numId w:val="88"/>
+        </w:numPr>
+        <w:rPr>
+          <w:lang w:eastAsia="en-AU"/>
+        </w:rPr>
+      </w:pPr>
+      <w:r>
+        <w:rPr>
+          <w:lang w:eastAsia="en-AU"/>
+        </w:rPr>
+        <w:t>risk identification, analysis, evaluation and treatment must be reported and recorded in the BizOps risk register.</w:t>
+      </w:r>
+    </w:p>
+    <w:p>
+      <w:pPr>
+        <w:pStyle w:val="text"/>
+        <w:numPr>
+          <w:ilvl w:val="0"/>
+          <w:numId w:val="88"/>
+        </w:numPr>
+        <w:rPr>
+          <w:lang w:eastAsia="en-AU"/>
+        </w:rPr>
+      </w:pPr>
+      <w:r>
+        <w:rPr>
+          <w:lang w:eastAsia="en-AU"/>
+        </w:rPr>
+        <w:t>additional resources required including delivery van, video conferencing equipment</w:t>
+      </w:r>
+    </w:p>
+    <w:p>
+      <w:pPr>
+        <w:pStyle w:val="text"/>
+        <w:numPr>
+          <w:ilvl w:val="0"/>
+          <w:numId w:val="88"/>
+        </w:numPr>
+        <w:rPr>
+          <w:lang w:eastAsia="en-AU"/>
+        </w:rPr>
+      </w:pPr>
+      <w:r>
+        <w:rPr>
+          <w:lang w:eastAsia="en-AU"/>
+        </w:rPr>
+        <w:t>a training consultant will be required to provide additional training resources</w:t>
+      </w:r>
+    </w:p>
+    <w:p/>
+    <w:p>
+      <w:pPr>
+        <w:pStyle w:val="H3"/>
+        <w:numPr>
+          <w:ilvl w:val="1"/>
+          <w:numId w:val="43"/>
+        </w:numPr>
+      </w:pPr>
+      <w:bookmarkStart w:id="51" w:name="_Toc5801862"/>
+      <w:r>
+        <w:t xml:space="preserve"> </w:t>
+      </w:r>
+      <w:bookmarkStart w:id="52" w:name="_Toc9618386"/>
+      <w:r>
+        <w:t>Conclusion/recommendations</w:t>
+      </w:r>
+      <w:bookmarkEnd w:id="51"/>
+      <w:bookmarkEnd w:id="52"/>
+    </w:p>
+    <w:p>
+      <w:pPr>
+        <w:spacing w:before="160" w:after="80"/>
+        <w:rPr>
+          <w:szCs w:val="20"/>
+        </w:rPr>
+      </w:pPr>
+      <w:r>
+        <w:rPr>
+          <w:szCs w:val="20"/>
+        </w:rPr>
+        <w:t xml:space="preserve">The following are my recommendations for the </w:t>
+      </w:r>
+      <w:r>
+        <w:rPr>
+          <w:szCs w:val="20"/>
+        </w:rPr>
+        <w:t xml:space="preserve">BizOps </w:t>
+      </w:r>
+      <w:r>
+        <w:rPr>
+          <w:szCs w:val="20"/>
+        </w:rPr>
+        <w:t>renovation plans;</w:t>
+      </w:r>
+    </w:p>
+    <w:p>
+      <w:pPr>
+        <w:pStyle w:val="ListParagraph"/>
+        <w:numPr>
+          <w:ilvl w:val="0"/>
+          <w:numId w:val="91"/>
+        </w:numPr>
+        <w:spacing w:before="160" w:after="80" w:line="288" w:lineRule="auto"/>
+        <w:ind w:left="714" w:hanging="357"/>
+        <w:rPr>
+          <w:rFonts w:ascii="Arial" w:hAnsi="Arial" w:cs="Arial"/>
+          <w:szCs w:val="20"/>
+        </w:rPr>
+      </w:pPr>
+      <w:r>
+        <w:rPr>
+          <w:rFonts w:ascii="Arial" w:hAnsi="Arial" w:cs="Arial"/>
+          <w:szCs w:val="20"/>
+        </w:rPr>
+        <w:t>Identify the WHS risks</w:t>
+      </w:r>
+      <w:r>
+        <w:rPr>
+          <w:rFonts w:ascii="Arial" w:hAnsi="Arial" w:cs="Arial"/>
+          <w:szCs w:val="20"/>
+        </w:rPr>
+        <w:t xml:space="preserve"> to the plan before, during and after using the WHS Risk Assessment.</w:t>
+      </w:r>
+    </w:p>
+    <w:p>
+      <w:pPr>
+        <w:pStyle w:val="ListParagraph"/>
+        <w:numPr>
+          <w:ilvl w:val="0"/>
+          <w:numId w:val="91"/>
+        </w:numPr>
+        <w:spacing w:before="160" w:after="80" w:line="288" w:lineRule="auto"/>
+        <w:ind w:left="714" w:hanging="357"/>
+        <w:rPr>
+          <w:rFonts w:ascii="Arial" w:hAnsi="Arial" w:cs="Arial"/>
+          <w:szCs w:val="20"/>
+        </w:rPr>
+      </w:pPr>
+      <w:r>
+        <w:rPr>
+          <w:rFonts w:ascii="Arial" w:hAnsi="Arial" w:cs="Arial"/>
+          <w:szCs w:val="20"/>
+        </w:rPr>
+        <w:t>Implement FMEA to identify all possible failures in the BizOps Office Refurbishment Plan.</w:t>
+      </w:r>
+    </w:p>
+    <w:p>
+      <w:pPr>
+        <w:pStyle w:val="NormalWeb"/>
+        <w:numPr>
+          <w:ilvl w:val="0"/>
+          <w:numId w:val="91"/>
+        </w:numPr>
+        <w:shd w:val="clear" w:color="auto" w:fill="FFFFFF"/>
+        <w:spacing w:before="160" w:beforeAutospacing="0" w:after="80" w:afterAutospacing="0"/>
         <w:rPr>
           <w:rStyle w:val="Strong"/>
-          <w:rFonts w:cs="Arial"/>
+          <w:rFonts w:ascii="Arial" w:hAnsi="Arial" w:cs="Arial"/>
           <w:b w:val="0"/>
+          <w:sz w:val="20"/>
           <w:szCs w:val="20"/>
           <w:bdr w:val="none" w:sz="0" w:space="0" w:color="auto" w:frame="1"/>
           <w:shd w:val="clear" w:color="auto" w:fill="FFFFFF"/>
         </w:rPr>
       </w:pPr>
-    </w:p>
-    <w:p>
-      <w:pPr>
+      <w:r>
         <w:rPr>
           <w:rStyle w:val="Strong"/>
-          <w:rFonts w:cs="Arial"/>
+          <w:rFonts w:ascii="Arial" w:hAnsi="Arial" w:cs="Arial"/>
           <w:b w:val="0"/>
+          <w:sz w:val="20"/>
           <w:szCs w:val="20"/>
           <w:bdr w:val="none" w:sz="0" w:space="0" w:color="auto" w:frame="1"/>
           <w:shd w:val="clear" w:color="auto" w:fill="FFFFFF"/>
         </w:rPr>
-      </w:pPr>
-    </w:p>
-    <w:p>
-      <w:pPr>
+        <w:t>Re-assess</w:t>
+      </w:r>
+      <w:r>
         <w:rPr>
           <w:rStyle w:val="Strong"/>
-          <w:rFonts w:cs="Arial"/>
+          <w:rFonts w:ascii="Arial" w:hAnsi="Arial" w:cs="Arial"/>
           <w:b w:val="0"/>
+          <w:sz w:val="20"/>
           <w:szCs w:val="20"/>
           <w:bdr w:val="none" w:sz="0" w:space="0" w:color="auto" w:frame="1"/>
           <w:shd w:val="clear" w:color="auto" w:fill="FFFFFF"/>
         </w:rPr>
-      </w:pPr>
-    </w:p>
-    <w:p>
-      <w:pPr>
-        <w:rPr>
-          <w:b/>
-          <w:color w:val="365F91" w:themeColor="accent1" w:themeShade="BF"/>
-          <w:sz w:val="22"/>
-        </w:rPr>
-      </w:pPr>
-      <w:r>
-        <w:rPr>
-          <w:color w:val="365F91" w:themeColor="accent1" w:themeShade="BF"/>
-          <w:sz w:val="22"/>
-        </w:rPr>
-        <w:t>(</w:t>
-      </w:r>
-      <w:r>
-        <w:rPr>
-          <w:color w:val="365F91" w:themeColor="accent1" w:themeShade="BF"/>
-          <w:sz w:val="22"/>
-        </w:rPr>
-        <w:t>2</w:t>
-      </w:r>
-      <w:r>
-        <w:rPr>
-          <w:color w:val="365F91" w:themeColor="accent1" w:themeShade="BF"/>
-          <w:sz w:val="22"/>
-        </w:rPr>
-        <w:t>6</w:t>
-      </w:r>
-      <w:r>
-        <w:rPr>
-          <w:color w:val="365F91" w:themeColor="accent1" w:themeShade="BF"/>
-          <w:sz w:val="22"/>
-        </w:rPr>
-        <w:t>)</w:t>
-      </w:r>
-      <w:r>
-        <w:rPr>
-          <w:b/>
-          <w:color w:val="365F91" w:themeColor="accent1" w:themeShade="BF"/>
-          <w:sz w:val="22"/>
-        </w:rPr>
-        <w:t xml:space="preserve"> </w:t>
-      </w:r>
-      <w:r>
-        <w:rPr>
-          <w:b/>
-          <w:color w:val="365F91" w:themeColor="accent1" w:themeShade="BF"/>
-          <w:sz w:val="22"/>
-        </w:rPr>
-        <w:t>Development and implementation of Improvements to the WHS management system</w:t>
-      </w:r>
-    </w:p>
-    <w:p>
-      <w:pPr>
+        <w:t xml:space="preserve"> and change accordingly</w:t>
+      </w:r>
+      <w:r>
         <w:rPr>
           <w:rStyle w:val="Strong"/>
-          <w:rFonts w:cs="Arial"/>
+          <w:rFonts w:ascii="Arial" w:hAnsi="Arial" w:cs="Arial"/>
           <w:b w:val="0"/>
+          <w:sz w:val="20"/>
           <w:szCs w:val="20"/>
           <w:bdr w:val="none" w:sz="0" w:space="0" w:color="auto" w:frame="1"/>
           <w:shd w:val="clear" w:color="auto" w:fill="FFFFFF"/>
         </w:rPr>
-      </w:pPr>
-    </w:p>
-    <w:p>
-      <w:pPr>
+        <w:t xml:space="preserve"> the company induction, staff policies and procedures manuals and all other WHS documentation that </w:t>
+      </w:r>
+      <w:r>
         <w:rPr>
           <w:rStyle w:val="Strong"/>
-          <w:rFonts w:cs="Arial"/>
+          <w:rFonts w:ascii="Arial" w:hAnsi="Arial" w:cs="Arial"/>
           <w:b w:val="0"/>
+          <w:sz w:val="20"/>
           <w:szCs w:val="20"/>
           <w:bdr w:val="none" w:sz="0" w:space="0" w:color="auto" w:frame="1"/>
           <w:shd w:val="clear" w:color="auto" w:fill="FFFFFF"/>
         </w:rPr>
-      </w:pPr>
-    </w:p>
-    <w:p>
-      <w:pPr>
+        <w:t>are</w:t>
+      </w:r>
+      <w:r>
         <w:rPr>
           <w:rStyle w:val="Strong"/>
-          <w:rFonts w:cs="Arial"/>
+          <w:rFonts w:ascii="Arial" w:hAnsi="Arial" w:cs="Arial"/>
           <w:b w:val="0"/>
+          <w:sz w:val="20"/>
           <w:szCs w:val="20"/>
           <w:bdr w:val="none" w:sz="0" w:space="0" w:color="auto" w:frame="1"/>
           <w:shd w:val="clear" w:color="auto" w:fill="FFFFFF"/>
         </w:rPr>
-      </w:pPr>
-    </w:p>
-    <w:p>
-      <w:pPr>
+        <w:t xml:space="preserve"> relevant to this situation.</w:t>
+      </w:r>
+    </w:p>
+    <w:p>
+      <w:pPr>
+        <w:pStyle w:val="NormalWeb"/>
+        <w:numPr>
+          <w:ilvl w:val="0"/>
+          <w:numId w:val="91"/>
+        </w:numPr>
+        <w:shd w:val="clear" w:color="auto" w:fill="FFFFFF"/>
+        <w:spacing w:before="160" w:beforeAutospacing="0" w:after="80" w:afterAutospacing="0"/>
         <w:rPr>
           <w:rStyle w:val="Strong"/>
-          <w:rFonts w:cs="Arial"/>
+          <w:rFonts w:ascii="Arial" w:hAnsi="Arial" w:cs="Arial"/>
           <w:b w:val="0"/>
+          <w:sz w:val="20"/>
           <w:szCs w:val="20"/>
           <w:bdr w:val="none" w:sz="0" w:space="0" w:color="auto" w:frame="1"/>
           <w:shd w:val="clear" w:color="auto" w:fill="FFFFFF"/>
         </w:rPr>
       </w:pPr>
-    </w:p>
-    <w:p>
-      <w:pPr>
-        <w:rPr>
-          <w:b/>
-          <w:color w:val="365F91" w:themeColor="accent1" w:themeShade="BF"/>
-          <w:sz w:val="22"/>
-        </w:rPr>
-      </w:pPr>
-      <w:r>
-        <w:rPr>
-          <w:color w:val="365F91" w:themeColor="accent1" w:themeShade="BF"/>
-          <w:sz w:val="22"/>
-        </w:rPr>
-        <w:t>(</w:t>
-      </w:r>
-      <w:r>
-        <w:rPr>
-          <w:color w:val="365F91" w:themeColor="accent1" w:themeShade="BF"/>
-          <w:sz w:val="22"/>
-        </w:rPr>
-        <w:t>2</w:t>
-      </w:r>
-      <w:r>
-        <w:rPr>
-          <w:color w:val="365F91" w:themeColor="accent1" w:themeShade="BF"/>
-          <w:sz w:val="22"/>
-        </w:rPr>
-        <w:t>7</w:t>
-      </w:r>
-      <w:r>
-        <w:rPr>
-          <w:color w:val="365F91" w:themeColor="accent1" w:themeShade="BF"/>
-          <w:sz w:val="22"/>
-        </w:rPr>
-        <w:t>)</w:t>
-      </w:r>
-      <w:r>
-        <w:rPr>
-          <w:b/>
-          <w:color w:val="365F91" w:themeColor="accent1" w:themeShade="BF"/>
-          <w:sz w:val="22"/>
-        </w:rPr>
-        <w:t xml:space="preserve"> </w:t>
-      </w:r>
-      <w:r>
-        <w:rPr>
-          <w:b/>
-          <w:color w:val="365F91" w:themeColor="accent1" w:themeShade="BF"/>
-          <w:sz w:val="22"/>
-        </w:rPr>
-        <w:t>Plans that were developed to manage relatively complex WHS management tasks with an awareness of how they may contribute to longer-term</w:t>
-      </w:r>
-      <w:r>
-        <w:rPr>
-          <w:b/>
-          <w:color w:val="365F91" w:themeColor="accent1" w:themeShade="BF"/>
-          <w:sz w:val="22"/>
-        </w:rPr>
-        <w:t xml:space="preserve"> operational and strategic goals.</w:t>
-      </w:r>
-      <w:r>
-        <w:rPr>
-          <w:b/>
-          <w:color w:val="365F91" w:themeColor="accent1" w:themeShade="BF"/>
-          <w:sz w:val="22"/>
-        </w:rPr>
-        <w:t xml:space="preserve"> </w:t>
-      </w:r>
-    </w:p>
-    <w:p>
-      <w:pPr>
+      <w:r>
         <w:rPr>
           <w:rStyle w:val="Strong"/>
-          <w:rFonts w:cs="Arial"/>
+          <w:rFonts w:ascii="Arial" w:hAnsi="Arial" w:cs="Arial"/>
           <w:b w:val="0"/>
+          <w:sz w:val="20"/>
           <w:szCs w:val="20"/>
           <w:bdr w:val="none" w:sz="0" w:space="0" w:color="auto" w:frame="1"/>
           <w:shd w:val="clear" w:color="auto" w:fill="FFFFFF"/>
         </w:rPr>
-      </w:pPr>
-    </w:p>
-    <w:p>
-      <w:pPr>
+        <w:t xml:space="preserve">Conduct weekly WHS meetings </w:t>
+      </w:r>
+      <w:r>
         <w:rPr>
           <w:rStyle w:val="Strong"/>
-          <w:rFonts w:cs="Arial"/>
+          <w:rFonts w:ascii="Arial" w:hAnsi="Arial" w:cs="Arial"/>
           <w:b w:val="0"/>
+          <w:sz w:val="20"/>
           <w:szCs w:val="20"/>
           <w:bdr w:val="none" w:sz="0" w:space="0" w:color="auto" w:frame="1"/>
           <w:shd w:val="clear" w:color="auto" w:fill="FFFFFF"/>
         </w:rPr>
-      </w:pPr>
-    </w:p>
-    <w:p>
-      <w:pPr>
+        <w:t>to discuss the issue</w:t>
+      </w:r>
+      <w:r>
         <w:rPr>
           <w:rStyle w:val="Strong"/>
-          <w:rFonts w:cs="Arial"/>
+          <w:rFonts w:ascii="Arial" w:hAnsi="Arial" w:cs="Arial"/>
           <w:b w:val="0"/>
+          <w:sz w:val="20"/>
           <w:szCs w:val="20"/>
           <w:bdr w:val="none" w:sz="0" w:space="0" w:color="auto" w:frame="1"/>
           <w:shd w:val="clear" w:color="auto" w:fill="FFFFFF"/>
         </w:rPr>
-      </w:pPr>
-      <w:r>
-        <w:rPr>
-          <w:color w:val="365F91" w:themeColor="accent1" w:themeShade="BF"/>
-          <w:sz w:val="22"/>
-        </w:rPr>
-        <w:t>(</w:t>
-      </w:r>
-      <w:r>
-        <w:rPr>
-          <w:color w:val="365F91" w:themeColor="accent1" w:themeShade="BF"/>
-          <w:sz w:val="22"/>
-        </w:rPr>
-        <w:t>2</w:t>
-      </w:r>
-      <w:r>
-        <w:rPr>
-          <w:color w:val="365F91" w:themeColor="accent1" w:themeShade="BF"/>
-          <w:sz w:val="22"/>
-        </w:rPr>
-        <w:t>8</w:t>
-      </w:r>
-      <w:r>
-        <w:rPr>
-          <w:color w:val="365F91" w:themeColor="accent1" w:themeShade="BF"/>
-          <w:sz w:val="22"/>
-        </w:rPr>
-        <w:t>)</w:t>
-      </w:r>
-      <w:r>
-        <w:rPr>
-          <w:b/>
-          <w:color w:val="365F91" w:themeColor="accent1" w:themeShade="BF"/>
-          <w:sz w:val="22"/>
-        </w:rPr>
-        <w:t xml:space="preserve"> </w:t>
-      </w:r>
-      <w:r>
-        <w:rPr>
-          <w:b/>
-          <w:color w:val="365F91" w:themeColor="accent1" w:themeShade="BF"/>
-          <w:sz w:val="22"/>
-        </w:rPr>
-        <w:t>Ensuring compliance with the WHS legislative framework to achieve, as a minimum, WHS legal requirements.</w:t>
-      </w:r>
-    </w:p>
-    <w:p>
-      <w:pPr>
+        <w:t>s</w:t>
+      </w:r>
+      <w:r>
         <w:rPr>
           <w:rStyle w:val="Strong"/>
-          <w:rFonts w:cs="Arial"/>
+          <w:rFonts w:ascii="Arial" w:hAnsi="Arial" w:cs="Arial"/>
           <w:b w:val="0"/>
+          <w:sz w:val="20"/>
           <w:szCs w:val="20"/>
           <w:bdr w:val="none" w:sz="0" w:space="0" w:color="auto" w:frame="1"/>
           <w:shd w:val="clear" w:color="auto" w:fill="FFFFFF"/>
         </w:rPr>
-      </w:pPr>
-    </w:p>
-    <w:p>
-      <w:pPr>
+        <w:t xml:space="preserve"> and to receive feedback </w:t>
+      </w:r>
+      <w:r>
         <w:rPr>
           <w:rStyle w:val="Strong"/>
-          <w:rFonts w:cs="Arial"/>
+          <w:rFonts w:ascii="Arial" w:hAnsi="Arial" w:cs="Arial"/>
           <w:b w:val="0"/>
+          <w:sz w:val="20"/>
           <w:szCs w:val="20"/>
           <w:bdr w:val="none" w:sz="0" w:space="0" w:color="auto" w:frame="1"/>
           <w:shd w:val="clear" w:color="auto" w:fill="FFFFFF"/>
         </w:rPr>
-      </w:pPr>
-    </w:p>
-    <w:p>
-      <w:pPr>
+        <w:t xml:space="preserve">from workers </w:t>
+      </w:r>
+      <w:r>
         <w:rPr>
           <w:rStyle w:val="Strong"/>
-          <w:rFonts w:cs="Arial"/>
+          <w:rFonts w:ascii="Arial" w:hAnsi="Arial" w:cs="Arial"/>
           <w:b w:val="0"/>
+          <w:sz w:val="20"/>
           <w:szCs w:val="20"/>
           <w:bdr w:val="none" w:sz="0" w:space="0" w:color="auto" w:frame="1"/>
           <w:shd w:val="clear" w:color="auto" w:fill="FFFFFF"/>
         </w:rPr>
-      </w:pPr>
-    </w:p>
-    <w:p>
-      <w:pPr>
+        <w:t>regarding possible solutions</w:t>
+      </w:r>
+      <w:r>
         <w:rPr>
           <w:rStyle w:val="Strong"/>
-          <w:rFonts w:cs="Arial"/>
+          <w:rFonts w:ascii="Arial" w:hAnsi="Arial" w:cs="Arial"/>
           <w:b w:val="0"/>
+          <w:sz w:val="20"/>
           <w:szCs w:val="20"/>
           <w:bdr w:val="none" w:sz="0" w:space="0" w:color="auto" w:frame="1"/>
           <w:shd w:val="clear" w:color="auto" w:fill="FFFFFF"/>
         </w:rPr>
-      </w:pPr>
-      <w:bookmarkStart w:id="48" w:name="_GoBack"/>
-      <w:bookmarkEnd w:id="48"/>
-    </w:p>
-    <w:p>
-      <w:pPr>
-        <w:pStyle w:val="H3"/>
-        <w:numPr>
-          <w:ilvl w:val="1"/>
-          <w:numId w:val="43"/>
-        </w:numPr>
-      </w:pPr>
-      <w:bookmarkStart w:id="49" w:name="_Toc5801861"/>
-      <w:r>
-        <w:t xml:space="preserve"> </w:t>
-      </w:r>
-      <w:bookmarkStart w:id="50" w:name="_Toc9606968"/>
-      <w:r>
-        <w:t>Summary of key points</w:t>
-      </w:r>
-      <w:bookmarkEnd w:id="49"/>
-      <w:bookmarkEnd w:id="50"/>
-    </w:p>
-    <w:p>
-      <w:pPr>
-        <w:pStyle w:val="text"/>
-        <w:numPr>
-          <w:ilvl w:val="0"/>
-          <w:numId w:val="88"/>
-        </w:numPr>
-        <w:rPr>
-          <w:lang w:eastAsia="en-AU"/>
-        </w:rPr>
-      </w:pPr>
-      <w:r>
-        <w:rPr>
-          <w:lang w:eastAsia="en-AU"/>
-        </w:rPr>
-        <w:t>establish the</w:t>
-      </w:r>
-      <w:r>
-        <w:rPr>
-          <w:lang w:eastAsia="en-AU"/>
-        </w:rPr>
-        <w:t xml:space="preserve"> WHS Risk Assessment Plan and the Risk Control Plan</w:t>
-      </w:r>
-      <w:r>
-        <w:rPr>
-          <w:lang w:eastAsia="en-AU"/>
-        </w:rPr>
-        <w:t xml:space="preserve"> including the FMEA</w:t>
-      </w:r>
-    </w:p>
-    <w:p>
-      <w:pPr>
-        <w:pStyle w:val="text"/>
-        <w:numPr>
-          <w:ilvl w:val="0"/>
-          <w:numId w:val="88"/>
-        </w:numPr>
-        <w:rPr>
-          <w:lang w:eastAsia="en-AU"/>
-        </w:rPr>
-      </w:pPr>
-      <w:r>
-        <w:rPr>
-          <w:lang w:eastAsia="en-AU"/>
-        </w:rPr>
-        <w:lastRenderedPageBreak/>
-        <w:t>all business activities must undergo risk assessment prior to commencing and then undergo risk management throughout</w:t>
-      </w:r>
-    </w:p>
-    <w:p>
-      <w:pPr>
-        <w:pStyle w:val="text"/>
-        <w:numPr>
-          <w:ilvl w:val="0"/>
-          <w:numId w:val="88"/>
-        </w:numPr>
-        <w:rPr>
-          <w:lang w:eastAsia="en-AU"/>
-        </w:rPr>
-      </w:pPr>
-      <w:r>
-        <w:rPr>
-          <w:lang w:eastAsia="en-AU"/>
-        </w:rPr>
-        <w:t>risk identification, analysis, evaluation and treatment must be reported and recorded in the BizOps risk register.</w:t>
-      </w:r>
-    </w:p>
-    <w:p>
-      <w:pPr>
-        <w:pStyle w:val="text"/>
-        <w:numPr>
-          <w:ilvl w:val="0"/>
-          <w:numId w:val="88"/>
-        </w:numPr>
-        <w:rPr>
-          <w:lang w:eastAsia="en-AU"/>
-        </w:rPr>
-      </w:pPr>
-      <w:r>
-        <w:rPr>
-          <w:lang w:eastAsia="en-AU"/>
-        </w:rPr>
-        <w:t>additional resources required including delivery van, video conferencing equipment</w:t>
-      </w:r>
-    </w:p>
-    <w:p>
-      <w:pPr>
-        <w:pStyle w:val="text"/>
-        <w:numPr>
-          <w:ilvl w:val="0"/>
-          <w:numId w:val="88"/>
-        </w:numPr>
-        <w:rPr>
-          <w:lang w:eastAsia="en-AU"/>
-        </w:rPr>
-      </w:pPr>
-      <w:r>
-        <w:rPr>
-          <w:lang w:eastAsia="en-AU"/>
-        </w:rPr>
-        <w:t>a training consultant will be required to provide additional training resources</w:t>
-      </w:r>
-    </w:p>
-    <w:p/>
-    <w:p>
-      <w:pPr>
-        <w:pStyle w:val="H3"/>
-        <w:numPr>
-          <w:ilvl w:val="1"/>
-          <w:numId w:val="43"/>
-        </w:numPr>
-      </w:pPr>
-      <w:bookmarkStart w:id="51" w:name="_Toc5801862"/>
-      <w:r>
-        <w:t xml:space="preserve"> </w:t>
-      </w:r>
-      <w:bookmarkStart w:id="52" w:name="_Toc9606969"/>
-      <w:r>
-        <w:t>Conclusion/recommendations</w:t>
-      </w:r>
-      <w:bookmarkEnd w:id="51"/>
-      <w:bookmarkEnd w:id="52"/>
-    </w:p>
-    <w:p>
-      <w:pPr>
-        <w:spacing w:before="160" w:after="80"/>
-        <w:rPr>
-          <w:szCs w:val="20"/>
-        </w:rPr>
-      </w:pPr>
-      <w:r>
-        <w:rPr>
-          <w:szCs w:val="20"/>
-        </w:rPr>
-        <w:t xml:space="preserve">The following are my recommendations for the </w:t>
-      </w:r>
-      <w:r>
-        <w:rPr>
-          <w:szCs w:val="20"/>
-        </w:rPr>
-        <w:t xml:space="preserve">BizOps </w:t>
-      </w:r>
-      <w:r>
-        <w:rPr>
-          <w:szCs w:val="20"/>
-        </w:rPr>
-        <w:t>renovation plans;</w:t>
-      </w:r>
-    </w:p>
-    <w:p>
-      <w:pPr>
-        <w:pStyle w:val="ListParagraph"/>
-        <w:numPr>
-          <w:ilvl w:val="0"/>
-          <w:numId w:val="91"/>
-        </w:numPr>
-        <w:spacing w:before="160" w:after="80" w:line="288" w:lineRule="auto"/>
-        <w:ind w:left="714" w:hanging="357"/>
-        <w:rPr>
-          <w:rFonts w:ascii="Arial" w:hAnsi="Arial" w:cs="Arial"/>
-          <w:szCs w:val="20"/>
-        </w:rPr>
-      </w:pPr>
-      <w:r>
-        <w:rPr>
-          <w:rFonts w:ascii="Arial" w:hAnsi="Arial" w:cs="Arial"/>
-          <w:szCs w:val="20"/>
-        </w:rPr>
-        <w:t>Identify the WHS risks</w:t>
-      </w:r>
-      <w:r>
-        <w:rPr>
-          <w:rFonts w:ascii="Arial" w:hAnsi="Arial" w:cs="Arial"/>
-          <w:szCs w:val="20"/>
-        </w:rPr>
-        <w:t xml:space="preserve"> to the plan before, during and after using the WHS Risk Assessment.</w:t>
-      </w:r>
-    </w:p>
-    <w:p>
-      <w:pPr>
-        <w:pStyle w:val="ListParagraph"/>
-        <w:numPr>
-          <w:ilvl w:val="0"/>
-          <w:numId w:val="91"/>
-        </w:numPr>
-        <w:spacing w:before="160" w:after="80" w:line="288" w:lineRule="auto"/>
-        <w:ind w:left="714" w:hanging="357"/>
-        <w:rPr>
-          <w:rFonts w:ascii="Arial" w:hAnsi="Arial" w:cs="Arial"/>
-          <w:szCs w:val="20"/>
-        </w:rPr>
-      </w:pPr>
-      <w:r>
-        <w:rPr>
-          <w:rFonts w:ascii="Arial" w:hAnsi="Arial" w:cs="Arial"/>
-          <w:szCs w:val="20"/>
-        </w:rPr>
-        <w:t>Implement FMEA to identify all possible failures in the BizOps Office Refurbishment Plan.</w:t>
-      </w:r>
-    </w:p>
-    <w:p>
-      <w:pPr>
-        <w:pStyle w:val="NormalWeb"/>
-        <w:numPr>
-          <w:ilvl w:val="0"/>
-          <w:numId w:val="91"/>
-        </w:numPr>
-        <w:shd w:val="clear" w:color="auto" w:fill="FFFFFF"/>
-        <w:spacing w:before="160" w:beforeAutospacing="0" w:after="80" w:afterAutospacing="0"/>
-        <w:rPr>
-          <w:rStyle w:val="Strong"/>
-          <w:rFonts w:ascii="Arial" w:hAnsi="Arial" w:cs="Arial"/>
-          <w:b w:val="0"/>
-          <w:sz w:val="20"/>
-          <w:szCs w:val="20"/>
-          <w:bdr w:val="none" w:sz="0" w:space="0" w:color="auto" w:frame="1"/>
-          <w:shd w:val="clear" w:color="auto" w:fill="FFFFFF"/>
-        </w:rPr>
-      </w:pPr>
-      <w:r>
-        <w:rPr>
-          <w:rStyle w:val="Strong"/>
-          <w:rFonts w:ascii="Arial" w:hAnsi="Arial" w:cs="Arial"/>
-          <w:b w:val="0"/>
-          <w:sz w:val="20"/>
-          <w:szCs w:val="20"/>
-          <w:bdr w:val="none" w:sz="0" w:space="0" w:color="auto" w:frame="1"/>
-          <w:shd w:val="clear" w:color="auto" w:fill="FFFFFF"/>
-        </w:rPr>
-        <w:t>Re-assess</w:t>
-      </w:r>
-      <w:r>
-        <w:rPr>
-          <w:rStyle w:val="Strong"/>
-          <w:rFonts w:ascii="Arial" w:hAnsi="Arial" w:cs="Arial"/>
-          <w:b w:val="0"/>
-          <w:sz w:val="20"/>
-          <w:szCs w:val="20"/>
-          <w:bdr w:val="none" w:sz="0" w:space="0" w:color="auto" w:frame="1"/>
-          <w:shd w:val="clear" w:color="auto" w:fill="FFFFFF"/>
-        </w:rPr>
-        <w:t xml:space="preserve"> and change accordingly</w:t>
-      </w:r>
-      <w:r>
-        <w:rPr>
-          <w:rStyle w:val="Strong"/>
-          <w:rFonts w:ascii="Arial" w:hAnsi="Arial" w:cs="Arial"/>
-          <w:b w:val="0"/>
-          <w:sz w:val="20"/>
-          <w:szCs w:val="20"/>
-          <w:bdr w:val="none" w:sz="0" w:space="0" w:color="auto" w:frame="1"/>
-          <w:shd w:val="clear" w:color="auto" w:fill="FFFFFF"/>
-        </w:rPr>
-        <w:t xml:space="preserve"> the company induction, staff policies and procedures manuals and all other WHS documentation that </w:t>
-      </w:r>
-      <w:r>
-        <w:rPr>
-          <w:rStyle w:val="Strong"/>
-          <w:rFonts w:ascii="Arial" w:hAnsi="Arial" w:cs="Arial"/>
-          <w:b w:val="0"/>
-          <w:sz w:val="20"/>
-          <w:szCs w:val="20"/>
-          <w:bdr w:val="none" w:sz="0" w:space="0" w:color="auto" w:frame="1"/>
-          <w:shd w:val="clear" w:color="auto" w:fill="FFFFFF"/>
-        </w:rPr>
-        <w:t>are</w:t>
-      </w:r>
-      <w:r>
-        <w:rPr>
-          <w:rStyle w:val="Strong"/>
-          <w:rFonts w:ascii="Arial" w:hAnsi="Arial" w:cs="Arial"/>
-          <w:b w:val="0"/>
-          <w:sz w:val="20"/>
-          <w:szCs w:val="20"/>
-          <w:bdr w:val="none" w:sz="0" w:space="0" w:color="auto" w:frame="1"/>
-          <w:shd w:val="clear" w:color="auto" w:fill="FFFFFF"/>
-        </w:rPr>
-        <w:t xml:space="preserve"> relevant to this situation.</w:t>
-      </w:r>
-    </w:p>
-    <w:p>
-      <w:pPr>
-        <w:pStyle w:val="NormalWeb"/>
-        <w:numPr>
-          <w:ilvl w:val="0"/>
-          <w:numId w:val="91"/>
-        </w:numPr>
-        <w:shd w:val="clear" w:color="auto" w:fill="FFFFFF"/>
-        <w:spacing w:before="160" w:beforeAutospacing="0" w:after="80" w:afterAutospacing="0"/>
-        <w:rPr>
-          <w:rStyle w:val="Strong"/>
-          <w:rFonts w:ascii="Arial" w:hAnsi="Arial" w:cs="Arial"/>
-          <w:b w:val="0"/>
-          <w:sz w:val="20"/>
-          <w:szCs w:val="20"/>
-          <w:bdr w:val="none" w:sz="0" w:space="0" w:color="auto" w:frame="1"/>
-          <w:shd w:val="clear" w:color="auto" w:fill="FFFFFF"/>
-        </w:rPr>
-      </w:pPr>
-      <w:r>
-        <w:rPr>
-          <w:rStyle w:val="Strong"/>
-          <w:rFonts w:ascii="Arial" w:hAnsi="Arial" w:cs="Arial"/>
-          <w:b w:val="0"/>
-          <w:sz w:val="20"/>
-          <w:szCs w:val="20"/>
-          <w:bdr w:val="none" w:sz="0" w:space="0" w:color="auto" w:frame="1"/>
-          <w:shd w:val="clear" w:color="auto" w:fill="FFFFFF"/>
-        </w:rPr>
-        <w:t xml:space="preserve">Conduct weekly WHS meetings </w:t>
-      </w:r>
-      <w:r>
-        <w:rPr>
-          <w:rStyle w:val="Strong"/>
-          <w:rFonts w:ascii="Arial" w:hAnsi="Arial" w:cs="Arial"/>
-          <w:b w:val="0"/>
-          <w:sz w:val="20"/>
-          <w:szCs w:val="20"/>
-          <w:bdr w:val="none" w:sz="0" w:space="0" w:color="auto" w:frame="1"/>
-          <w:shd w:val="clear" w:color="auto" w:fill="FFFFFF"/>
-        </w:rPr>
-        <w:t>to discuss the issue</w:t>
-      </w:r>
-      <w:r>
-        <w:rPr>
-          <w:rStyle w:val="Strong"/>
-          <w:rFonts w:ascii="Arial" w:hAnsi="Arial" w:cs="Arial"/>
-          <w:b w:val="0"/>
-          <w:sz w:val="20"/>
-          <w:szCs w:val="20"/>
-          <w:bdr w:val="none" w:sz="0" w:space="0" w:color="auto" w:frame="1"/>
-          <w:shd w:val="clear" w:color="auto" w:fill="FFFFFF"/>
-        </w:rPr>
-        <w:t>s</w:t>
-      </w:r>
-      <w:r>
-        <w:rPr>
-          <w:rStyle w:val="Strong"/>
-          <w:rFonts w:ascii="Arial" w:hAnsi="Arial" w:cs="Arial"/>
-          <w:b w:val="0"/>
-          <w:sz w:val="20"/>
-          <w:szCs w:val="20"/>
-          <w:bdr w:val="none" w:sz="0" w:space="0" w:color="auto" w:frame="1"/>
-          <w:shd w:val="clear" w:color="auto" w:fill="FFFFFF"/>
-        </w:rPr>
-        <w:t xml:space="preserve"> and to receive feedback </w:t>
-      </w:r>
-      <w:r>
-        <w:rPr>
-          <w:rStyle w:val="Strong"/>
-          <w:rFonts w:ascii="Arial" w:hAnsi="Arial" w:cs="Arial"/>
-          <w:b w:val="0"/>
-          <w:sz w:val="20"/>
-          <w:szCs w:val="20"/>
-          <w:bdr w:val="none" w:sz="0" w:space="0" w:color="auto" w:frame="1"/>
-          <w:shd w:val="clear" w:color="auto" w:fill="FFFFFF"/>
-        </w:rPr>
-        <w:t xml:space="preserve">from workers </w:t>
-      </w:r>
-      <w:r>
-        <w:rPr>
-          <w:rStyle w:val="Strong"/>
-          <w:rFonts w:ascii="Arial" w:hAnsi="Arial" w:cs="Arial"/>
-          <w:b w:val="0"/>
-          <w:sz w:val="20"/>
-          <w:szCs w:val="20"/>
-          <w:bdr w:val="none" w:sz="0" w:space="0" w:color="auto" w:frame="1"/>
-          <w:shd w:val="clear" w:color="auto" w:fill="FFFFFF"/>
-        </w:rPr>
-        <w:t>regarding possible solutions</w:t>
-      </w:r>
-      <w:r>
-        <w:rPr>
-          <w:rStyle w:val="Strong"/>
-          <w:rFonts w:ascii="Arial" w:hAnsi="Arial" w:cs="Arial"/>
-          <w:b w:val="0"/>
-          <w:sz w:val="20"/>
-          <w:szCs w:val="20"/>
-          <w:bdr w:val="none" w:sz="0" w:space="0" w:color="auto" w:frame="1"/>
-          <w:shd w:val="clear" w:color="auto" w:fill="FFFFFF"/>
-        </w:rPr>
-        <w:t xml:space="preserve"> to </w:t>
-      </w:r>
-      <w:r>
-        <w:rPr>
-          <w:rStyle w:val="Strong"/>
-          <w:rFonts w:ascii="Arial" w:hAnsi="Arial" w:cs="Arial"/>
-          <w:b w:val="0"/>
-          <w:sz w:val="20"/>
-          <w:szCs w:val="20"/>
-          <w:bdr w:val="none" w:sz="0" w:space="0" w:color="auto" w:frame="1"/>
-          <w:shd w:val="clear" w:color="auto" w:fill="FFFFFF"/>
-        </w:rPr>
-        <w:t xml:space="preserve">the BizOps </w:t>
-      </w:r>
-      <w:r>
-        <w:rPr>
-          <w:rStyle w:val="Strong"/>
-          <w:rFonts w:ascii="Arial" w:hAnsi="Arial" w:cs="Arial"/>
-          <w:b w:val="0"/>
-          <w:sz w:val="20"/>
-          <w:szCs w:val="20"/>
-          <w:bdr w:val="none" w:sz="0" w:space="0" w:color="auto" w:frame="1"/>
-          <w:shd w:val="clear" w:color="auto" w:fill="FFFFFF"/>
-        </w:rPr>
-        <w:t>plan</w:t>
+        <w:t xml:space="preserve"> to the BizOps plan</w:t>
       </w:r>
       <w:r>
         <w:rPr>
@@ -29797,7 +29639,7 @@
           <w:numId w:val="43"/>
         </w:numPr>
       </w:pPr>
-      <w:bookmarkStart w:id="53" w:name="_Toc9606970"/>
+      <w:bookmarkStart w:id="53" w:name="_Toc9618387"/>
       <w:r>
         <w:t>References</w:t>
       </w:r>
@@ -30210,6 +30052,7 @@
                 <w:docPartUnique/>
               </w:docPartObj>
             </w:sdtPr>
+            <w:sdtEndPr/>
             <w:sdtContent>
               <w:sdt>
                 <w:sdtPr>
@@ -30219,6 +30062,7 @@
                     <w:docPartUnique/>
                   </w:docPartObj>
                 </w:sdtPr>
+                <w:sdtEndPr/>
                 <w:sdtContent>
                   <w:r>
                     <w:t xml:space="preserve">Page </w:t>
@@ -30244,14 +30088,27 @@
                   <w:r>
                     <w:t xml:space="preserve"> of </w:t>
                   </w:r>
-                  <w:fldSimple w:instr=" NUMPAGES  ">
-                    <w:r>
-                      <w:rPr>
-                        <w:noProof/>
-                      </w:rPr>
-                      <w:t>45</w:t>
-                    </w:r>
-                  </w:fldSimple>
+                  <w:r>
+                    <w:fldChar w:fldCharType="begin"/>
+                  </w:r>
+                  <w:r>
+                    <w:instrText xml:space="preserve"> NUMPAGES  </w:instrText>
+                  </w:r>
+                  <w:r>
+                    <w:fldChar w:fldCharType="separate"/>
+                  </w:r>
+                  <w:r>
+                    <w:rPr>
+                      <w:noProof/>
+                    </w:rPr>
+                    <w:t>45</w:t>
+                  </w:r>
+                  <w:r>
+                    <w:rPr>
+                      <w:noProof/>
+                    </w:rPr>
+                    <w:fldChar w:fldCharType="end"/>
+                  </w:r>
                 </w:sdtContent>
               </w:sdt>
             </w:sdtContent>
@@ -30732,6 +30589,7 @@
                 <w:docPartUnique/>
               </w:docPartObj>
             </w:sdtPr>
+            <w:sdtEndPr/>
             <w:sdtContent>
               <w:sdt>
                 <w:sdtPr>
@@ -30745,6 +30603,7 @@
                     <w:docPartUnique/>
                   </w:docPartObj>
                 </w:sdtPr>
+                <w:sdtEndPr/>
                 <w:sdtContent>
                   <w:r>
                     <w:rPr>
@@ -43953,7 +43812,7 @@
 </file>
 
 <file path=customXml/itemProps1.xml><?xml version="1.0" encoding="utf-8"?>
-<ds:datastoreItem xmlns:ds="http://schemas.openxmlformats.org/officeDocument/2006/customXml" ds:itemID="{B05486FB-D224-4228-AA2C-A178BBB083BD}">
+<ds:datastoreItem xmlns:ds="http://schemas.openxmlformats.org/officeDocument/2006/customXml" ds:itemID="{D10B34FC-8BD2-458C-B24F-7A74B4FDA41B}">
   <ds:schemaRefs>
     <ds:schemaRef ds:uri="http://schemas.openxmlformats.org/officeDocument/2006/bibliography"/>
   </ds:schemaRefs>

</xml_diff>